<commit_message>
Corrected mistake in original upload.
</commit_message>
<xml_diff>
--- a/Group Project – Interim Group Report.docx
+++ b/Group Project – Interim Group Report.docx
@@ -33,26 +33,14 @@
       </w:r>
       <w:r>
         <w:tab/>
-      </w:r>
-      <w:proofErr w:type="gramStart"/>
-      <w:r>
         <w:t>Dr</w:t>
       </w:r>
       <w:r>
         <w:t xml:space="preserve"> </w:t>
       </w:r>
       <w:r>
-        <w:t xml:space="preserve"> F</w:t>
-      </w:r>
-      <w:proofErr w:type="gramEnd"/>
-      <w:r>
-        <w:t xml:space="preserve"> C </w:t>
-      </w:r>
-      <w:proofErr w:type="spellStart"/>
-      <w:r>
-        <w:t>Langbein</w:t>
-      </w:r>
-      <w:proofErr w:type="spellEnd"/>
+        <w:t xml:space="preserve"> F C Langbein</w:t>
+      </w:r>
     </w:p>
     <w:p/>
     <w:p>
@@ -87,13 +75,8 @@
       </w:r>
       <w:r>
         <w:tab/>
-        <w:t xml:space="preserve">A </w:t>
-      </w:r>
-      <w:proofErr w:type="spellStart"/>
-      <w:r>
-        <w:t>Lamnea</w:t>
-      </w:r>
-      <w:proofErr w:type="spellEnd"/>
+        <w:t>A Lamnea</w:t>
+      </w:r>
     </w:p>
     <w:p>
       <w:r>
@@ -172,12 +155,10 @@
       </w:r>
       <w:r>
         <w:tab/>
-      </w:r>
-      <w:proofErr w:type="spellStart"/>
-      <w:r>
-        <w:t>Ethank</w:t>
-      </w:r>
-      <w:proofErr w:type="spellEnd"/>
+        <w:t>Ethan</w:t>
+      </w:r>
+      <w:bookmarkStart w:id="0" w:name="_GoBack"/>
+      <w:bookmarkEnd w:id="0"/>
       <w:r>
         <w:t xml:space="preserve"> Kelly</w:t>
       </w:r>
@@ -498,15 +479,7 @@
     <w:p/>
     <w:p>
       <w:r>
-        <w:t xml:space="preserve">In order to meet these </w:t>
-      </w:r>
-      <w:proofErr w:type="gramStart"/>
-      <w:r>
-        <w:t>criteria</w:t>
-      </w:r>
-      <w:proofErr w:type="gramEnd"/>
-      <w:r>
-        <w:t xml:space="preserve"> we broke the system into 4 major parts which should work together to various degrees in order to successfully </w:t>
+        <w:t xml:space="preserve">In order to meet these criteria we broke the system into 4 major parts which should work together to various degrees in order to successfully </w:t>
       </w:r>
       <w:r>
         <w:t>meet all requirements. These are a file upload system, a grouping tool, project tools and a grading tool.</w:t>
@@ -536,8 +509,6 @@
     <w:p/>
     <w:p/>
     <w:p>
-      <w:bookmarkStart w:id="0" w:name="_GoBack"/>
-      <w:bookmarkEnd w:id="0"/>
       <w:r>
         <w:br w:type="page"/>
       </w:r>
@@ -616,13 +587,7 @@
     <w:p/>
     <w:p>
       <w:r>
-        <w:t>[</w:t>
-      </w:r>
-      <w:r>
-        <w:t>UML of your part of the system (s</w:t>
-      </w:r>
-      <w:r>
-        <w:t>peak to Chloe if you need help)]</w:t>
+        <w:t>[UML of your part of the system (speak to Chloe if you need help)]</w:t>
       </w:r>
     </w:p>
     <w:p/>
@@ -660,10 +625,7 @@
     </w:p>
     <w:p>
       <w:r>
-        <w:t>-Explain why the structure of your program is t</w:t>
-      </w:r>
-      <w:r>
-        <w:t>he best within the requirements</w:t>
+        <w:t>-Explain why the structure of your program is the best within the requirements</w:t>
       </w:r>
     </w:p>
     <w:p>
@@ -1335,6 +1297,7 @@
   <w:style w:type="character" w:default="1" w:styleId="DefaultParagraphFont">
     <w:name w:val="Default Paragraph Font"/>
     <w:uiPriority w:val="1"/>
+    <w:semiHidden/>
     <w:unhideWhenUsed/>
   </w:style>
   <w:style w:type="table" w:default="1" w:styleId="TableNormal">

</xml_diff>

<commit_message>
Group Report - Back End 1
Started my section of the group report. My comments and questions are in red text.
</commit_message>
<xml_diff>
--- a/Group Project – Interim Group Report.docx
+++ b/Group Project – Interim Group Report.docx
@@ -1,9 +1,10 @@
 
 <file path=word/document.xml><?xml version="1.0" encoding="utf-8"?>
-<w:document xmlns:wpc="http://schemas.microsoft.com/office/word/2010/wordprocessingCanvas" xmlns:mo="http://schemas.microsoft.com/office/mac/office/2008/main" xmlns:mc="http://schemas.openxmlformats.org/markup-compatibility/2006" xmlns:mv="urn:schemas-microsoft-com:mac:vml" xmlns:o="urn:schemas-microsoft-com:office:office" xmlns:r="http://schemas.openxmlformats.org/officeDocument/2006/relationships" xmlns:m="http://schemas.openxmlformats.org/officeDocument/2006/math" xmlns:v="urn:schemas-microsoft-com:vml" xmlns:wp14="http://schemas.microsoft.com/office/word/2010/wordprocessingDrawing" xmlns:wp="http://schemas.openxmlformats.org/drawingml/2006/wordprocessingDrawing" xmlns:w10="urn:schemas-microsoft-com:office:word" xmlns:w="http://schemas.openxmlformats.org/wordprocessingml/2006/main" xmlns:w14="http://schemas.microsoft.com/office/word/2010/wordml" xmlns:w15="http://schemas.microsoft.com/office/word/2012/wordml" xmlns:wpg="http://schemas.microsoft.com/office/word/2010/wordprocessingGroup" xmlns:wpi="http://schemas.microsoft.com/office/word/2010/wordprocessingInk" xmlns:wne="http://schemas.microsoft.com/office/word/2006/wordml" xmlns:wps="http://schemas.microsoft.com/office/word/2010/wordprocessingShape" mc:Ignorable="w14 w15 wp14">
+<w:document xmlns:o="urn:schemas-microsoft-com:office:office" xmlns:r="http://schemas.openxmlformats.org/officeDocument/2006/relationships" xmlns:v="urn:schemas-microsoft-com:vml" xmlns:w="http://schemas.openxmlformats.org/wordprocessingml/2006/main" xmlns:w10="urn:schemas-microsoft-com:office:word" xmlns:wp="http://schemas.openxmlformats.org/drawingml/2006/wordprocessingDrawing" xmlns:wps="http://schemas.microsoft.com/office/word/2010/wordprocessingShape" xmlns:wpg="http://schemas.microsoft.com/office/word/2010/wordprocessingGroup" xmlns:mc="http://schemas.openxmlformats.org/markup-compatibility/2006" xmlns:wp14="http://schemas.microsoft.com/office/word/2010/wordprocessingDrawing" xmlns:w14="http://schemas.microsoft.com/office/word/2010/wordml" mc:Ignorable="w14 wp14">
   <w:body>
     <w:p>
       <w:pPr>
+        <w:pStyle w:val="Normal"/>
         <w:jc w:val="center"/>
         <w:rPr>
           <w:u w:val="single"/>
@@ -18,502 +19,768 @@
     </w:p>
     <w:p>
       <w:pPr>
+        <w:pStyle w:val="Normal"/>
         <w:jc w:val="center"/>
         <w:rPr>
           <w:u w:val="single"/>
         </w:rPr>
       </w:pPr>
-    </w:p>
-    <w:p>
-      <w:r>
+      <w:r>
+        <w:rPr>
+          <w:u w:val="single"/>
+        </w:rPr>
+      </w:r>
+    </w:p>
+    <w:p>
+      <w:pPr>
+        <w:pStyle w:val="Normal"/>
+        <w:rPr/>
+      </w:pPr>
+      <w:r>
+        <w:rPr/>
         <w:t xml:space="preserve">Client: </w:t>
-      </w:r>
-      <w:r>
         <w:tab/>
-      </w:r>
-      <w:r>
         <w:tab/>
-        <w:t>Dr</w:t>
-      </w:r>
-      <w:r>
-        <w:t xml:space="preserve"> </w:t>
-      </w:r>
-      <w:r>
-        <w:t xml:space="preserve"> F C Langbein</w:t>
-      </w:r>
-    </w:p>
-    <w:p/>
-    <w:p>
-      <w:r>
+        <w:t>Dr  F C Langbein</w:t>
+      </w:r>
+    </w:p>
+    <w:p>
+      <w:pPr>
+        <w:pStyle w:val="Normal"/>
+        <w:rPr/>
+      </w:pPr>
+      <w:r>
+        <w:rPr/>
+      </w:r>
+    </w:p>
+    <w:p>
+      <w:pPr>
+        <w:pStyle w:val="Normal"/>
+        <w:rPr/>
+      </w:pPr>
+      <w:r>
+        <w:rPr/>
         <w:t>Product</w:t>
       </w:r>
     </w:p>
     <w:p>
-      <w:r>
+      <w:pPr>
+        <w:pStyle w:val="Normal"/>
+        <w:rPr/>
+      </w:pPr>
+      <w:r>
+        <w:rPr/>
         <w:t>Owner:</w:t>
-      </w:r>
-      <w:r>
         <w:tab/>
-      </w:r>
-      <w:r>
         <w:t>C Allen</w:t>
       </w:r>
     </w:p>
-    <w:p/>
-    <w:p>
-      <w:r>
+    <w:p>
+      <w:pPr>
+        <w:pStyle w:val="Normal"/>
+        <w:rPr/>
+      </w:pPr>
+      <w:r>
+        <w:rPr/>
+      </w:r>
+    </w:p>
+    <w:p>
+      <w:pPr>
+        <w:pStyle w:val="Normal"/>
+        <w:rPr/>
+      </w:pPr>
+      <w:r>
+        <w:rPr/>
         <w:t>Team 1:</w:t>
-      </w:r>
-      <w:r>
         <w:tab/>
         <w:t xml:space="preserve"> R Watson</w:t>
       </w:r>
     </w:p>
     <w:p>
-      <w:r>
+      <w:pPr>
+        <w:pStyle w:val="Normal"/>
+        <w:rPr/>
+      </w:pPr>
+      <w:r>
+        <w:rPr/>
         <w:tab/>
-      </w:r>
-      <w:r>
         <w:tab/>
         <w:t>A Lamnea</w:t>
       </w:r>
     </w:p>
     <w:p>
-      <w:r>
+      <w:pPr>
+        <w:pStyle w:val="Normal"/>
+        <w:rPr/>
+      </w:pPr>
+      <w:r>
+        <w:rPr/>
         <w:tab/>
-      </w:r>
-      <w:r>
         <w:tab/>
-        <w:t xml:space="preserve">W </w:t>
-      </w:r>
-      <w:r>
-        <w:t>Cooter</w:t>
-      </w:r>
-    </w:p>
-    <w:p>
-      <w:r>
+        <w:t>W Cooter</w:t>
+      </w:r>
+    </w:p>
+    <w:p>
+      <w:pPr>
+        <w:pStyle w:val="Normal"/>
+        <w:rPr/>
+      </w:pPr>
+      <w:r>
+        <w:rPr/>
         <w:tab/>
-      </w:r>
-      <w:r>
         <w:tab/>
         <w:t>S Tomlinson</w:t>
       </w:r>
     </w:p>
     <w:p>
-      <w:r>
+      <w:pPr>
+        <w:pStyle w:val="Normal"/>
+        <w:rPr/>
+      </w:pPr>
+      <w:r>
+        <w:rPr/>
         <w:tab/>
-      </w:r>
-      <w:r>
         <w:tab/>
       </w:r>
     </w:p>
     <w:p>
-      <w:r>
+      <w:pPr>
+        <w:pStyle w:val="Normal"/>
+        <w:rPr/>
+      </w:pPr>
+      <w:r>
+        <w:rPr/>
         <w:t xml:space="preserve">Team 2: </w:t>
-      </w:r>
-      <w:r>
         <w:tab/>
         <w:t>Ellis Doran</w:t>
       </w:r>
     </w:p>
     <w:p>
-      <w:r>
+      <w:pPr>
+        <w:pStyle w:val="Normal"/>
+        <w:rPr/>
+      </w:pPr>
+      <w:r>
+        <w:rPr/>
         <w:tab/>
-      </w:r>
-      <w:r>
         <w:tab/>
         <w:t>E Joiner</w:t>
       </w:r>
     </w:p>
     <w:p>
-      <w:r>
+      <w:pPr>
+        <w:pStyle w:val="Normal"/>
+        <w:rPr/>
+      </w:pPr>
+      <w:r>
+        <w:rPr/>
         <w:tab/>
-      </w:r>
-      <w:r>
         <w:tab/>
         <w:t>H Nicholson</w:t>
       </w:r>
     </w:p>
     <w:p>
-      <w:r>
+      <w:pPr>
+        <w:pStyle w:val="Normal"/>
+        <w:rPr/>
+      </w:pPr>
+      <w:r>
+        <w:rPr/>
         <w:tab/>
-      </w:r>
-      <w:r>
         <w:tab/>
         <w:t>J Davies</w:t>
       </w:r>
     </w:p>
     <w:p>
-      <w:r>
-        <w:t xml:space="preserve">Back </w:t>
-      </w:r>
-      <w:r>
-        <w:t>E</w:t>
-      </w:r>
-      <w:r>
-        <w:t xml:space="preserve">nd: </w:t>
-      </w:r>
-      <w:r>
+      <w:pPr>
+        <w:pStyle w:val="Normal"/>
+        <w:rPr/>
+      </w:pPr>
+      <w:r>
+        <w:rPr/>
+        <w:t xml:space="preserve">Back End: </w:t>
         <w:tab/>
         <w:t>Ethan</w:t>
       </w:r>
       <w:bookmarkStart w:id="0" w:name="_GoBack"/>
       <w:bookmarkEnd w:id="0"/>
       <w:r>
+        <w:rPr/>
         <w:t xml:space="preserve"> Kelly</w:t>
       </w:r>
     </w:p>
-    <w:p/>
-    <w:p>
-      <w:r>
-        <w:t xml:space="preserve">Group 10 was broken into three primary work groups. Team 1 and team 2. I broke it down like this so </w:t>
-      </w:r>
-      <w:r>
-        <w:t>that the work could be shared out with more structure. This allowed the authority to be shared too by having two team leads.</w:t>
-      </w:r>
-      <w:r>
-        <w:t xml:space="preserve"> I felt this was the best approach initially as it allowed the task to be broken down into a series of manageable tasks which could be concurrently developed.</w:t>
-      </w:r>
-    </w:p>
-    <w:p/>
-    <w:p>
-      <w:r>
+    <w:p>
+      <w:pPr>
+        <w:pStyle w:val="Normal"/>
+        <w:rPr/>
+      </w:pPr>
+      <w:r>
+        <w:rPr/>
+      </w:r>
+    </w:p>
+    <w:p>
+      <w:pPr>
+        <w:pStyle w:val="Normal"/>
+        <w:rPr/>
+      </w:pPr>
+      <w:r>
+        <w:rPr/>
+        <w:t>Group 10 was broken into three primary work groups. Team 1 and team 2. I broke it down like this so that the work could be shared out with more structure. This allowed the authority to be shared too by having two team leads. I felt this was the best approach initially as it allowed the task to be broken down into a series of manageable tasks which could be concurrently developed.</w:t>
+      </w:r>
+    </w:p>
+    <w:p>
+      <w:pPr>
+        <w:pStyle w:val="Normal"/>
+        <w:rPr/>
+      </w:pPr>
+      <w:r>
+        <w:rPr/>
+      </w:r>
+    </w:p>
+    <w:p>
+      <w:pPr>
+        <w:pStyle w:val="Normal"/>
+        <w:rPr/>
+      </w:pPr>
+      <w:r>
+        <w:rPr/>
         <w:t>Following our initial meeting with the client we a number of requirements that we broke into functional and non-functional requirements.</w:t>
       </w:r>
     </w:p>
-    <w:p/>
+    <w:p>
+      <w:pPr>
+        <w:pStyle w:val="Normal"/>
+        <w:rPr/>
+      </w:pPr>
+      <w:r>
+        <w:rPr/>
+      </w:r>
+    </w:p>
     <w:tbl>
       <w:tblPr>
         <w:tblStyle w:val="TableGrid"/>
-        <w:tblW w:w="0" w:type="auto"/>
+        <w:tblW w:w="9010" w:type="dxa"/>
         <w:jc w:val="center"/>
-        <w:tblLook w:val="04A0" w:firstRow="1" w:lastRow="0" w:firstColumn="1" w:lastColumn="0" w:noHBand="0" w:noVBand="1"/>
+        <w:tblInd w:w="0" w:type="dxa"/>
+        <w:tblCellMar>
+          <w:top w:w="0" w:type="dxa"/>
+          <w:left w:w="108" w:type="dxa"/>
+          <w:bottom w:w="0" w:type="dxa"/>
+          <w:right w:w="108" w:type="dxa"/>
+        </w:tblCellMar>
+        <w:tblLook w:firstRow="1" w:noVBand="1" w:lastRow="0" w:firstColumn="1" w:lastColumn="0" w:noHBand="0" w:val="04a0"/>
       </w:tblPr>
       <w:tblGrid>
         <w:gridCol w:w="4505"/>
-        <w:gridCol w:w="4505"/>
+        <w:gridCol w:w="4504"/>
       </w:tblGrid>
       <w:tr>
         <w:trPr>
-          <w:trHeight w:val="350"/>
-          <w:jc w:val="center"/>
+          <w:trHeight w:val="350" w:hRule="atLeast"/>
         </w:trPr>
         <w:tc>
           <w:tcPr>
             <w:tcW w:w="4505" w:type="dxa"/>
-            <w:shd w:val="clear" w:color="auto" w:fill="B4C6E7" w:themeFill="accent1" w:themeFillTint="66"/>
+            <w:tcBorders/>
+            <w:shd w:color="auto" w:fill="B4C6E7" w:themeFill="accent1" w:themeFillTint="66" w:val="clear"/>
+            <w:tcMar>
+              <w:left w:w="108" w:type="dxa"/>
+            </w:tcMar>
           </w:tcPr>
           <w:p>
             <w:pPr>
+              <w:pStyle w:val="Normal"/>
               <w:jc w:val="center"/>
+              <w:rPr/>
             </w:pPr>
             <w:r>
+              <w:rPr/>
               <w:t>Functional</w:t>
             </w:r>
           </w:p>
         </w:tc>
         <w:tc>
           <w:tcPr>
-            <w:tcW w:w="4505" w:type="dxa"/>
-            <w:shd w:val="clear" w:color="auto" w:fill="C5E0B3" w:themeFill="accent6" w:themeFillTint="66"/>
+            <w:tcW w:w="4504" w:type="dxa"/>
+            <w:tcBorders/>
+            <w:shd w:color="auto" w:fill="C5E0B3" w:themeFill="accent6" w:themeFillTint="66" w:val="clear"/>
+            <w:tcMar>
+              <w:left w:w="108" w:type="dxa"/>
+            </w:tcMar>
           </w:tcPr>
           <w:p>
             <w:pPr>
+              <w:pStyle w:val="Normal"/>
               <w:jc w:val="center"/>
+              <w:rPr/>
             </w:pPr>
             <w:r>
+              <w:rPr/>
               <w:t>Non-functional</w:t>
             </w:r>
           </w:p>
         </w:tc>
       </w:tr>
       <w:tr>
-        <w:trPr>
-          <w:jc w:val="center"/>
-        </w:trPr>
+        <w:trPr/>
         <w:tc>
           <w:tcPr>
             <w:tcW w:w="4505" w:type="dxa"/>
+            <w:tcBorders/>
+            <w:shd w:fill="auto" w:val="clear"/>
+            <w:tcMar>
+              <w:left w:w="108" w:type="dxa"/>
+            </w:tcMar>
           </w:tcPr>
           <w:p>
             <w:pPr>
+              <w:pStyle w:val="Normal"/>
               <w:jc w:val="center"/>
+              <w:rPr/>
             </w:pPr>
             <w:r>
+              <w:rPr/>
               <w:t>Upload proposals</w:t>
             </w:r>
           </w:p>
         </w:tc>
         <w:tc>
           <w:tcPr>
-            <w:tcW w:w="4505" w:type="dxa"/>
+            <w:tcW w:w="4504" w:type="dxa"/>
+            <w:tcBorders/>
+            <w:shd w:fill="auto" w:val="clear"/>
+            <w:tcMar>
+              <w:left w:w="108" w:type="dxa"/>
+            </w:tcMar>
           </w:tcPr>
           <w:p>
             <w:pPr>
+              <w:pStyle w:val="Normal"/>
               <w:jc w:val="center"/>
+              <w:rPr/>
             </w:pPr>
             <w:r>
+              <w:rPr/>
               <w:t>Flexible on group members</w:t>
             </w:r>
           </w:p>
         </w:tc>
       </w:tr>
       <w:tr>
-        <w:trPr>
-          <w:jc w:val="center"/>
-        </w:trPr>
+        <w:trPr/>
         <w:tc>
           <w:tcPr>
             <w:tcW w:w="4505" w:type="dxa"/>
+            <w:tcBorders/>
+            <w:shd w:fill="auto" w:val="clear"/>
+            <w:tcMar>
+              <w:left w:w="108" w:type="dxa"/>
+            </w:tcMar>
           </w:tcPr>
           <w:p>
             <w:pPr>
+              <w:pStyle w:val="Normal"/>
               <w:jc w:val="center"/>
+              <w:rPr/>
             </w:pPr>
             <w:r>
+              <w:rPr/>
               <w:t>Assign students to groups</w:t>
             </w:r>
           </w:p>
         </w:tc>
         <w:tc>
           <w:tcPr>
-            <w:tcW w:w="4505" w:type="dxa"/>
+            <w:tcW w:w="4504" w:type="dxa"/>
+            <w:tcBorders/>
+            <w:shd w:fill="auto" w:val="clear"/>
+            <w:tcMar>
+              <w:left w:w="108" w:type="dxa"/>
+            </w:tcMar>
           </w:tcPr>
           <w:p>
             <w:pPr>
+              <w:pStyle w:val="Normal"/>
               <w:jc w:val="center"/>
+              <w:rPr/>
             </w:pPr>
             <w:r>
+              <w:rPr/>
               <w:t>Must function on minimum input</w:t>
             </w:r>
           </w:p>
         </w:tc>
       </w:tr>
       <w:tr>
-        <w:trPr>
-          <w:jc w:val="center"/>
-        </w:trPr>
+        <w:trPr/>
         <w:tc>
           <w:tcPr>
             <w:tcW w:w="4505" w:type="dxa"/>
+            <w:tcBorders/>
+            <w:shd w:fill="auto" w:val="clear"/>
+            <w:tcMar>
+              <w:left w:w="108" w:type="dxa"/>
+            </w:tcMar>
           </w:tcPr>
           <w:p>
             <w:pPr>
+              <w:pStyle w:val="Normal"/>
               <w:jc w:val="center"/>
+              <w:rPr/>
             </w:pPr>
             <w:r>
+              <w:rPr/>
               <w:t>Manually add/remove students</w:t>
             </w:r>
           </w:p>
         </w:tc>
         <w:tc>
           <w:tcPr>
-            <w:tcW w:w="4505" w:type="dxa"/>
+            <w:tcW w:w="4504" w:type="dxa"/>
+            <w:tcBorders/>
+            <w:shd w:fill="auto" w:val="clear"/>
+            <w:tcMar>
+              <w:left w:w="108" w:type="dxa"/>
+            </w:tcMar>
           </w:tcPr>
           <w:p>
             <w:pPr>
+              <w:pStyle w:val="Normal"/>
               <w:jc w:val="center"/>
+              <w:rPr/>
             </w:pPr>
             <w:r>
+              <w:rPr/>
               <w:t>Must be easy to add to</w:t>
             </w:r>
           </w:p>
         </w:tc>
       </w:tr>
       <w:tr>
-        <w:trPr>
-          <w:jc w:val="center"/>
-        </w:trPr>
+        <w:trPr/>
         <w:tc>
           <w:tcPr>
             <w:tcW w:w="4505" w:type="dxa"/>
+            <w:tcBorders/>
+            <w:shd w:fill="auto" w:val="clear"/>
+            <w:tcMar>
+              <w:left w:w="108" w:type="dxa"/>
+            </w:tcMar>
           </w:tcPr>
           <w:p>
             <w:pPr>
+              <w:pStyle w:val="Normal"/>
               <w:jc w:val="center"/>
+              <w:rPr/>
             </w:pPr>
             <w:r>
+              <w:rPr/>
               <w:t>Provide mark moderation</w:t>
             </w:r>
           </w:p>
         </w:tc>
         <w:tc>
           <w:tcPr>
-            <w:tcW w:w="4505" w:type="dxa"/>
+            <w:tcW w:w="4504" w:type="dxa"/>
+            <w:tcBorders/>
+            <w:shd w:fill="auto" w:val="clear"/>
+            <w:tcMar>
+              <w:left w:w="108" w:type="dxa"/>
+            </w:tcMar>
           </w:tcPr>
           <w:p>
             <w:pPr>
+              <w:pStyle w:val="Normal"/>
               <w:jc w:val="center"/>
+              <w:rPr/>
             </w:pPr>
             <w:r>
+              <w:rPr/>
               <w:t>Must present a username</w:t>
             </w:r>
           </w:p>
         </w:tc>
       </w:tr>
       <w:tr>
-        <w:trPr>
-          <w:jc w:val="center"/>
-        </w:trPr>
+        <w:trPr/>
         <w:tc>
           <w:tcPr>
             <w:tcW w:w="4505" w:type="dxa"/>
+            <w:tcBorders/>
+            <w:shd w:fill="auto" w:val="clear"/>
+            <w:tcMar>
+              <w:left w:w="108" w:type="dxa"/>
+            </w:tcMar>
           </w:tcPr>
           <w:p>
             <w:pPr>
+              <w:pStyle w:val="Normal"/>
               <w:jc w:val="center"/>
+              <w:rPr/>
             </w:pPr>
             <w:r>
+              <w:rPr/>
               <w:t>Must ensure simultaneous release of marks</w:t>
             </w:r>
           </w:p>
         </w:tc>
         <w:tc>
           <w:tcPr>
-            <w:tcW w:w="4505" w:type="dxa"/>
-            <w:tcBorders>
-              <w:bottom w:val="single" w:sz="4" w:space="0" w:color="auto"/>
-            </w:tcBorders>
+            <w:tcW w:w="4504" w:type="dxa"/>
+            <w:tcBorders/>
+            <w:shd w:fill="auto" w:val="clear"/>
+            <w:tcMar>
+              <w:left w:w="108" w:type="dxa"/>
+            </w:tcMar>
           </w:tcPr>
           <w:p>
             <w:pPr>
+              <w:pStyle w:val="Normal"/>
               <w:jc w:val="center"/>
+              <w:rPr/>
             </w:pPr>
             <w:r>
-              <w:t>Must include tools t</w:t>
-            </w:r>
-            <w:r>
-              <w:t>o help students complete group project</w:t>
+              <w:rPr/>
+              <w:t>Must include tools to help students complete group project</w:t>
             </w:r>
           </w:p>
         </w:tc>
       </w:tr>
       <w:tr>
-        <w:trPr>
-          <w:jc w:val="center"/>
-        </w:trPr>
+        <w:trPr/>
         <w:tc>
           <w:tcPr>
             <w:tcW w:w="4505" w:type="dxa"/>
+            <w:tcBorders/>
+            <w:shd w:fill="auto" w:val="clear"/>
+            <w:tcMar>
+              <w:left w:w="108" w:type="dxa"/>
+            </w:tcMar>
           </w:tcPr>
           <w:p>
             <w:pPr>
+              <w:pStyle w:val="Normal"/>
               <w:jc w:val="center"/>
+              <w:rPr/>
             </w:pPr>
             <w:r>
+              <w:rPr/>
               <w:t>Mark deadlines</w:t>
             </w:r>
           </w:p>
         </w:tc>
         <w:tc>
           <w:tcPr>
-            <w:tcW w:w="4505" w:type="dxa"/>
-            <w:shd w:val="clear" w:color="auto" w:fill="E7E6E6" w:themeFill="background2"/>
+            <w:tcW w:w="4504" w:type="dxa"/>
+            <w:tcBorders/>
+            <w:shd w:color="auto" w:fill="E7E6E6" w:themeFill="background2" w:val="clear"/>
+            <w:tcMar>
+              <w:left w:w="108" w:type="dxa"/>
+            </w:tcMar>
           </w:tcPr>
           <w:p>
             <w:pPr>
+              <w:pStyle w:val="Normal"/>
               <w:jc w:val="center"/>
+              <w:rPr/>
             </w:pPr>
+            <w:r>
+              <w:rPr/>
+            </w:r>
           </w:p>
         </w:tc>
       </w:tr>
       <w:tr>
-        <w:trPr>
-          <w:jc w:val="center"/>
-        </w:trPr>
+        <w:trPr/>
         <w:tc>
           <w:tcPr>
             <w:tcW w:w="4505" w:type="dxa"/>
+            <w:tcBorders/>
+            <w:shd w:fill="auto" w:val="clear"/>
+            <w:tcMar>
+              <w:left w:w="108" w:type="dxa"/>
+            </w:tcMar>
           </w:tcPr>
           <w:p>
             <w:pPr>
+              <w:pStyle w:val="Normal"/>
               <w:jc w:val="center"/>
+              <w:rPr/>
             </w:pPr>
             <w:r>
+              <w:rPr/>
               <w:t>Give students tools to manage projects</w:t>
             </w:r>
           </w:p>
         </w:tc>
         <w:tc>
           <w:tcPr>
-            <w:tcW w:w="4505" w:type="dxa"/>
-            <w:shd w:val="clear" w:color="auto" w:fill="E7E6E6" w:themeFill="background2"/>
+            <w:tcW w:w="4504" w:type="dxa"/>
+            <w:tcBorders/>
+            <w:shd w:color="auto" w:fill="E7E6E6" w:themeFill="background2" w:val="clear"/>
+            <w:tcMar>
+              <w:left w:w="108" w:type="dxa"/>
+            </w:tcMar>
           </w:tcPr>
           <w:p>
             <w:pPr>
+              <w:pStyle w:val="Normal"/>
               <w:jc w:val="center"/>
+              <w:rPr/>
             </w:pPr>
+            <w:r>
+              <w:rPr/>
+            </w:r>
           </w:p>
         </w:tc>
       </w:tr>
       <w:tr>
-        <w:trPr>
-          <w:jc w:val="center"/>
-        </w:trPr>
+        <w:trPr/>
         <w:tc>
           <w:tcPr>
             <w:tcW w:w="4505" w:type="dxa"/>
+            <w:tcBorders/>
+            <w:shd w:fill="auto" w:val="clear"/>
+            <w:tcMar>
+              <w:left w:w="108" w:type="dxa"/>
+            </w:tcMar>
           </w:tcPr>
           <w:p>
             <w:pPr>
+              <w:pStyle w:val="Normal"/>
               <w:jc w:val="center"/>
+              <w:rPr/>
             </w:pPr>
             <w:r>
+              <w:rPr/>
               <w:t>Allow for pseudo-random assignment to groups</w:t>
             </w:r>
           </w:p>
         </w:tc>
         <w:tc>
           <w:tcPr>
-            <w:tcW w:w="4505" w:type="dxa"/>
-            <w:shd w:val="clear" w:color="auto" w:fill="E7E6E6" w:themeFill="background2"/>
+            <w:tcW w:w="4504" w:type="dxa"/>
+            <w:tcBorders/>
+            <w:shd w:color="auto" w:fill="E7E6E6" w:themeFill="background2" w:val="clear"/>
+            <w:tcMar>
+              <w:left w:w="108" w:type="dxa"/>
+            </w:tcMar>
           </w:tcPr>
           <w:p>
             <w:pPr>
+              <w:pStyle w:val="Normal"/>
               <w:jc w:val="center"/>
+              <w:rPr/>
             </w:pPr>
+            <w:r>
+              <w:rPr/>
+            </w:r>
           </w:p>
         </w:tc>
       </w:tr>
     </w:tbl>
-    <w:p/>
-    <w:p>
-      <w:r>
-        <w:t xml:space="preserve">In order to meet these criteria we broke the system into 4 major parts which should work together to various degrees in order to successfully </w:t>
-      </w:r>
-      <w:r>
-        <w:t>meet all requirements. These are a file upload system, a grouping tool, project tools and a grading tool.</w:t>
-      </w:r>
-    </w:p>
-    <w:p/>
-    <w:p>
-      <w:r>
+    <w:p>
+      <w:pPr>
+        <w:pStyle w:val="Normal"/>
+        <w:rPr/>
+      </w:pPr>
+      <w:r>
+        <w:rPr/>
+      </w:r>
+    </w:p>
+    <w:p>
+      <w:pPr>
+        <w:pStyle w:val="Normal"/>
+        <w:rPr/>
+      </w:pPr>
+      <w:r>
+        <w:rPr/>
+        <w:t>In order to meet these criteria we broke the system into 4 major parts which should work together to various degrees in order to successfully meet all requirements. These are a file upload system, a grouping tool, project tools and a grading tool.</w:t>
+      </w:r>
+    </w:p>
+    <w:p>
+      <w:pPr>
+        <w:pStyle w:val="Normal"/>
+        <w:rPr/>
+      </w:pPr>
+      <w:r>
+        <w:rPr/>
+      </w:r>
+    </w:p>
+    <w:p>
+      <w:pPr>
+        <w:pStyle w:val="Normal"/>
+        <w:rPr/>
+      </w:pPr>
+      <w:r>
+        <w:rPr/>
         <w:t>We started development of the file upload system to begin with, this allowed us to produce a core system, which could be added to later in order to allow mark moderation and a grouping tool together. The file upload system was given to team 1 in order to provide a working foundation for all the code we would produce.</w:t>
       </w:r>
     </w:p>
     <w:p>
-      <w:r>
-        <w:lastRenderedPageBreak/>
+      <w:pPr>
+        <w:pStyle w:val="Normal"/>
+        <w:rPr/>
+      </w:pPr>
+      <w:r>
+        <w:rPr/>
         <w:t>To guide Team 1 through the development process I generated some testable requirements to meet throughout the design. These were developed from the requirements given by the client and from issues we identified in the planning process.</w:t>
       </w:r>
     </w:p>
-    <w:p/>
-    <w:p>
-      <w:r>
-        <w:t>To speed up development it was my choice to develop a python script to produce a list of students that are formed into groups. This allowed the development of the most important and the hardest to implement tools first. Following</w:t>
-      </w:r>
-      <w:r>
-        <w:t xml:space="preserve"> these two tools development my plan was to present to the client the option to have both of these tools separately working or whether to integrate them.</w:t>
-      </w:r>
-    </w:p>
-    <w:p/>
-    <w:p/>
-    <w:p>
+    <w:p>
+      <w:pPr>
+        <w:pStyle w:val="Normal"/>
+        <w:rPr/>
+      </w:pPr>
+      <w:r>
+        <w:rPr/>
+      </w:r>
+    </w:p>
+    <w:p>
+      <w:pPr>
+        <w:pStyle w:val="Normal"/>
+        <w:rPr/>
+      </w:pPr>
+      <w:r>
+        <w:rPr/>
+        <w:t>To speed up development it was my choice to develop a python script to produce a list of students that are formed into groups. This allowed the development of the most important and the hardest to implement tools first. Following these two tools development my plan was to present to the client the option to have both of these tools separately working or whether to integrate them.</w:t>
+      </w:r>
+    </w:p>
+    <w:p>
+      <w:pPr>
+        <w:pStyle w:val="Normal"/>
+        <w:rPr/>
+      </w:pPr>
+      <w:r>
+        <w:rPr/>
+      </w:r>
+    </w:p>
+    <w:p>
+      <w:pPr>
+        <w:pStyle w:val="Normal"/>
+        <w:rPr/>
+      </w:pPr>
+      <w:r>
+        <w:rPr/>
+      </w:r>
+    </w:p>
+    <w:p>
+      <w:pPr>
+        <w:pStyle w:val="Normal"/>
+        <w:rPr/>
+      </w:pPr>
+      <w:r>
+        <w:rPr/>
+      </w:r>
       <w:r>
         <w:br w:type="page"/>
       </w:r>
     </w:p>
     <w:p>
+      <w:pPr>
+        <w:pStyle w:val="Normal"/>
+        <w:rPr/>
+      </w:pPr>
       <w:r>
         <w:rPr>
           <w:u w:val="single"/>
@@ -521,219 +788,463 @@
         <w:t>Team 1</w:t>
       </w:r>
     </w:p>
-    <w:p/>
-    <w:p>
-      <w:r>
-        <w:t>[Delete everything between square brackets when done</w:t>
-      </w:r>
-      <w:r>
-        <w:t>, these are a content guide and should help the report follow the same themes require for your part of the report</w:t>
-      </w:r>
-      <w:r>
-        <w:t>]</w:t>
-      </w:r>
-    </w:p>
-    <w:p/>
-    <w:p>
-      <w:r>
+    <w:p>
+      <w:pPr>
+        <w:pStyle w:val="Normal"/>
+        <w:rPr/>
+      </w:pPr>
+      <w:r>
+        <w:rPr/>
+      </w:r>
+    </w:p>
+    <w:p>
+      <w:pPr>
+        <w:pStyle w:val="Normal"/>
+        <w:rPr/>
+      </w:pPr>
+      <w:r>
+        <w:rPr/>
+        <w:t>[Delete everything between square brackets when done, these are a content guide and should help the report follow the same themes require for your part of the report]</w:t>
+      </w:r>
+    </w:p>
+    <w:p>
+      <w:pPr>
+        <w:pStyle w:val="Normal"/>
+        <w:rPr/>
+      </w:pPr>
+      <w:r>
+        <w:rPr/>
+      </w:r>
+    </w:p>
+    <w:p>
+      <w:pPr>
+        <w:pStyle w:val="Normal"/>
+        <w:rPr/>
+      </w:pPr>
+      <w:r>
+        <w:rPr/>
         <w:t>[Short intro:</w:t>
       </w:r>
     </w:p>
     <w:p>
-      <w:r>
+      <w:pPr>
+        <w:pStyle w:val="Normal"/>
+        <w:rPr/>
+      </w:pPr>
+      <w:r>
+        <w:rPr/>
         <w:t>-Requirements</w:t>
       </w:r>
     </w:p>
     <w:p>
-      <w:r>
-        <w:t>-</w:t>
-      </w:r>
-      <w:r>
-        <w:t>How you expected to meet them]</w:t>
-      </w:r>
-    </w:p>
-    <w:p/>
-    <w:p>
-      <w:r>
-        <w:t>[2-4</w:t>
-      </w:r>
-      <w:r>
-        <w:t xml:space="preserve"> para</w:t>
-      </w:r>
-    </w:p>
-    <w:p>
-      <w:r>
+      <w:pPr>
+        <w:pStyle w:val="Normal"/>
+        <w:rPr/>
+      </w:pPr>
+      <w:r>
+        <w:rPr/>
+        <w:t>-How you expected to meet them]</w:t>
+      </w:r>
+    </w:p>
+    <w:p>
+      <w:pPr>
+        <w:pStyle w:val="Normal"/>
+        <w:rPr/>
+      </w:pPr>
+      <w:r>
+        <w:rPr/>
+      </w:r>
+    </w:p>
+    <w:p>
+      <w:pPr>
+        <w:pStyle w:val="Normal"/>
+        <w:rPr/>
+      </w:pPr>
+      <w:r>
+        <w:rPr/>
+        <w:t>[2-4 para</w:t>
+      </w:r>
+    </w:p>
+    <w:p>
+      <w:pPr>
+        <w:pStyle w:val="Normal"/>
+        <w:rPr/>
+      </w:pPr>
+      <w:r>
+        <w:rPr/>
         <w:t>-How you planned your data structure use (why you used array instead of map or w/e)</w:t>
       </w:r>
     </w:p>
     <w:p>
-      <w:r>
+      <w:pPr>
+        <w:pStyle w:val="Normal"/>
+        <w:rPr/>
+      </w:pPr>
+      <w:r>
+        <w:rPr/>
         <w:t>-Talk about cohesive code design</w:t>
       </w:r>
     </w:p>
     <w:p>
-      <w:r>
+      <w:pPr>
+        <w:pStyle w:val="Normal"/>
+        <w:rPr/>
+      </w:pPr>
+      <w:r>
+        <w:rPr/>
         <w:t>-Talk about how it is coupled with other elements of the program</w:t>
       </w:r>
     </w:p>
     <w:p>
-      <w:r>
-        <w:t>-</w:t>
-      </w:r>
-      <w:r>
-        <w:t>Explain how it solved the problem]</w:t>
-      </w:r>
-    </w:p>
-    <w:p/>
-    <w:p>
-      <w:r>
+      <w:pPr>
+        <w:pStyle w:val="Normal"/>
+        <w:rPr/>
+      </w:pPr>
+      <w:r>
+        <w:rPr/>
+        <w:t>-Explain how it solved the problem]</w:t>
+      </w:r>
+    </w:p>
+    <w:p>
+      <w:pPr>
+        <w:pStyle w:val="Normal"/>
+        <w:rPr/>
+      </w:pPr>
+      <w:r>
+        <w:rPr/>
+      </w:r>
+    </w:p>
+    <w:p>
+      <w:pPr>
+        <w:pStyle w:val="Normal"/>
+        <w:rPr/>
+      </w:pPr>
+      <w:r>
+        <w:rPr/>
         <w:t>[UML of your part of the system (speak to Chloe if you need help)]</w:t>
       </w:r>
     </w:p>
-    <w:p/>
-    <w:p>
-      <w:r>
-        <w:t>[3</w:t>
-      </w:r>
-      <w:r>
-        <w:t>-5 paragraphs</w:t>
-      </w:r>
-    </w:p>
-    <w:p>
-      <w:r>
-        <w:t>-</w:t>
-      </w:r>
-      <w:r>
-        <w:t>Explain how the testable criteria was met</w:t>
-      </w:r>
-    </w:p>
-    <w:p>
-      <w:r>
+    <w:p>
+      <w:pPr>
+        <w:pStyle w:val="Normal"/>
+        <w:rPr/>
+      </w:pPr>
+      <w:r>
+        <w:rPr/>
+      </w:r>
+    </w:p>
+    <w:p>
+      <w:pPr>
+        <w:pStyle w:val="Normal"/>
+        <w:rPr/>
+      </w:pPr>
+      <w:r>
+        <w:rPr/>
+        <w:t>[3-5 paragraphs</w:t>
+      </w:r>
+    </w:p>
+    <w:p>
+      <w:pPr>
+        <w:pStyle w:val="Normal"/>
+        <w:rPr/>
+      </w:pPr>
+      <w:r>
+        <w:rPr/>
+        <w:t>-Explain how the testable criteria was met</w:t>
+      </w:r>
+    </w:p>
+    <w:p>
+      <w:pPr>
+        <w:pStyle w:val="Normal"/>
+        <w:rPr/>
+      </w:pPr>
+      <w:r>
+        <w:rPr/>
         <w:t>-Explain issues you have encountered</w:t>
       </w:r>
     </w:p>
     <w:p>
-      <w:r>
+      <w:pPr>
+        <w:pStyle w:val="Normal"/>
+        <w:rPr/>
+      </w:pPr>
+      <w:r>
+        <w:rPr/>
         <w:t>-Talk about how you think these issues could be solved]</w:t>
       </w:r>
     </w:p>
-    <w:p/>
-    <w:p>
-      <w:r>
+    <w:p>
+      <w:pPr>
+        <w:pStyle w:val="Normal"/>
+        <w:rPr/>
+      </w:pPr>
+      <w:r>
+        <w:rPr/>
+      </w:r>
+    </w:p>
+    <w:p>
+      <w:pPr>
+        <w:pStyle w:val="Normal"/>
+        <w:rPr/>
+      </w:pPr>
+      <w:r>
+        <w:rPr/>
         <w:t>[Summary</w:t>
       </w:r>
     </w:p>
     <w:p>
-      <w:r>
+      <w:pPr>
+        <w:pStyle w:val="Normal"/>
+        <w:rPr/>
+      </w:pPr>
+      <w:r>
+        <w:rPr/>
         <w:t>-Explain why the structure of your program is the best within the requirements</w:t>
       </w:r>
     </w:p>
     <w:p>
-      <w:r>
+      <w:pPr>
+        <w:pStyle w:val="Normal"/>
+        <w:rPr/>
+      </w:pPr>
+      <w:r>
+        <w:rPr/>
         <w:t>-Talk about team level decisions you would redo]</w:t>
       </w:r>
     </w:p>
     <w:p>
+      <w:pPr>
+        <w:pStyle w:val="Normal"/>
+        <w:rPr/>
+      </w:pPr>
+      <w:r>
+        <w:rPr/>
+      </w:r>
       <w:r>
         <w:br w:type="page"/>
       </w:r>
     </w:p>
     <w:p>
-      <w:r>
+      <w:pPr>
+        <w:pStyle w:val="Normal"/>
+        <w:rPr/>
+      </w:pPr>
+      <w:r>
+        <w:rPr/>
         <w:t>Team 2</w:t>
       </w:r>
     </w:p>
     <w:p>
-      <w:r>
+      <w:pPr>
+        <w:pStyle w:val="Normal"/>
+        <w:rPr/>
+      </w:pPr>
+      <w:r>
+        <w:rPr/>
         <w:t>[Short intro:</w:t>
       </w:r>
     </w:p>
     <w:p>
-      <w:r>
+      <w:pPr>
+        <w:pStyle w:val="Normal"/>
+        <w:rPr/>
+      </w:pPr>
+      <w:r>
+        <w:rPr/>
         <w:t>-Requirements</w:t>
       </w:r>
     </w:p>
     <w:p>
-      <w:r>
+      <w:pPr>
+        <w:pStyle w:val="Normal"/>
+        <w:rPr/>
+      </w:pPr>
+      <w:r>
+        <w:rPr/>
         <w:t>-How you expected to meet them]</w:t>
       </w:r>
     </w:p>
-    <w:p/>
-    <w:p>
-      <w:r>
+    <w:p>
+      <w:pPr>
+        <w:pStyle w:val="Normal"/>
+        <w:rPr/>
+      </w:pPr>
+      <w:r>
+        <w:rPr/>
+      </w:r>
+    </w:p>
+    <w:p>
+      <w:pPr>
+        <w:pStyle w:val="Normal"/>
+        <w:rPr/>
+      </w:pPr>
+      <w:r>
+        <w:rPr/>
         <w:t>[2-4 para</w:t>
       </w:r>
     </w:p>
     <w:p>
-      <w:r>
+      <w:pPr>
+        <w:pStyle w:val="Normal"/>
+        <w:rPr/>
+      </w:pPr>
+      <w:r>
+        <w:rPr/>
         <w:t>-How you planned your data structure use (why you used array instead of map or w/e)</w:t>
       </w:r>
     </w:p>
     <w:p>
-      <w:r>
+      <w:pPr>
+        <w:pStyle w:val="Normal"/>
+        <w:rPr/>
+      </w:pPr>
+      <w:r>
+        <w:rPr/>
         <w:t>-Talk about cohesive code design</w:t>
       </w:r>
     </w:p>
     <w:p>
-      <w:r>
+      <w:pPr>
+        <w:pStyle w:val="Normal"/>
+        <w:rPr/>
+      </w:pPr>
+      <w:r>
+        <w:rPr/>
         <w:t>-Talk about how it is coupled with other elements of the program</w:t>
       </w:r>
     </w:p>
     <w:p>
-      <w:r>
+      <w:pPr>
+        <w:pStyle w:val="Normal"/>
+        <w:rPr/>
+      </w:pPr>
+      <w:r>
+        <w:rPr/>
         <w:t>-Explain how it solved the problem]</w:t>
       </w:r>
     </w:p>
-    <w:p/>
-    <w:p>
-      <w:r>
+    <w:p>
+      <w:pPr>
+        <w:pStyle w:val="Normal"/>
+        <w:rPr/>
+      </w:pPr>
+      <w:r>
+        <w:rPr/>
+      </w:r>
+    </w:p>
+    <w:p>
+      <w:pPr>
+        <w:pStyle w:val="Normal"/>
+        <w:rPr/>
+      </w:pPr>
+      <w:r>
+        <w:rPr/>
         <w:t>[UML of your part of the system (speak to Chloe if you need help)]</w:t>
       </w:r>
     </w:p>
-    <w:p/>
-    <w:p>
-      <w:r>
+    <w:p>
+      <w:pPr>
+        <w:pStyle w:val="Normal"/>
+        <w:rPr/>
+      </w:pPr>
+      <w:r>
+        <w:rPr/>
+      </w:r>
+    </w:p>
+    <w:p>
+      <w:pPr>
+        <w:pStyle w:val="Normal"/>
+        <w:rPr/>
+      </w:pPr>
+      <w:r>
+        <w:rPr/>
         <w:t>[3-5 paragraphs</w:t>
       </w:r>
     </w:p>
     <w:p>
-      <w:r>
+      <w:pPr>
+        <w:pStyle w:val="Normal"/>
+        <w:rPr/>
+      </w:pPr>
+      <w:r>
+        <w:rPr/>
         <w:t>-Explain how the testable criteria was met</w:t>
       </w:r>
     </w:p>
     <w:p>
-      <w:r>
+      <w:pPr>
+        <w:pStyle w:val="Normal"/>
+        <w:rPr/>
+      </w:pPr>
+      <w:r>
+        <w:rPr/>
         <w:t>-Explain issues you have encountered</w:t>
       </w:r>
     </w:p>
     <w:p>
-      <w:r>
+      <w:pPr>
+        <w:pStyle w:val="Normal"/>
+        <w:rPr/>
+      </w:pPr>
+      <w:r>
+        <w:rPr/>
         <w:t>-Talk about how you think these issues could be solved]</w:t>
       </w:r>
     </w:p>
-    <w:p/>
-    <w:p>
-      <w:r>
+    <w:p>
+      <w:pPr>
+        <w:pStyle w:val="Normal"/>
+        <w:rPr/>
+      </w:pPr>
+      <w:r>
+        <w:rPr/>
+      </w:r>
+    </w:p>
+    <w:p>
+      <w:pPr>
+        <w:pStyle w:val="Normal"/>
+        <w:rPr/>
+      </w:pPr>
+      <w:r>
+        <w:rPr/>
         <w:t>[Summary</w:t>
       </w:r>
     </w:p>
     <w:p>
-      <w:r>
+      <w:pPr>
+        <w:pStyle w:val="Normal"/>
+        <w:rPr/>
+      </w:pPr>
+      <w:r>
+        <w:rPr/>
         <w:t>-Explain why the structure of your program is the best within the requirements</w:t>
       </w:r>
     </w:p>
     <w:p>
-      <w:r>
+      <w:pPr>
+        <w:pStyle w:val="Normal"/>
+        <w:rPr/>
+      </w:pPr>
+      <w:r>
+        <w:rPr/>
         <w:t>-Talk about team level decisions you would redo]</w:t>
       </w:r>
     </w:p>
     <w:p>
+      <w:pPr>
+        <w:pStyle w:val="Normal"/>
+        <w:rPr/>
+      </w:pPr>
+      <w:r>
+        <w:rPr/>
+      </w:r>
       <w:r>
         <w:br w:type="page"/>
       </w:r>
     </w:p>
     <w:p>
       <w:pPr>
+        <w:pStyle w:val="Normal"/>
         <w:rPr>
           <w:u w:val="single"/>
         </w:rPr>
@@ -745,178 +1256,847 @@
         <w:t>Back-End</w:t>
       </w:r>
     </w:p>
-    <w:p/>
-    <w:p>
-      <w:r>
+    <w:p>
+      <w:pPr>
+        <w:pStyle w:val="Normal"/>
+        <w:rPr/>
+      </w:pPr>
+      <w:r>
+        <w:rPr/>
+      </w:r>
+    </w:p>
+    <w:p>
+      <w:pPr>
+        <w:pStyle w:val="Normal"/>
+        <w:rPr/>
+      </w:pPr>
+      <w:r>
+        <w:rPr/>
         <w:t>[Short intro:</w:t>
       </w:r>
     </w:p>
     <w:p>
-      <w:r>
+      <w:pPr>
+        <w:pStyle w:val="Normal"/>
+        <w:rPr/>
+      </w:pPr>
+      <w:r>
+        <w:rPr/>
         <w:t>-Requirements</w:t>
       </w:r>
     </w:p>
     <w:p>
-      <w:r>
+      <w:pPr>
+        <w:pStyle w:val="Normal"/>
+        <w:rPr/>
+      </w:pPr>
+      <w:r>
+        <w:rPr/>
         <w:t>-How you expected to meet them]</w:t>
       </w:r>
     </w:p>
-    <w:p/>
-    <w:p>
-      <w:r>
+    <w:p>
+      <w:pPr>
+        <w:pStyle w:val="Normal"/>
+        <w:rPr/>
+      </w:pPr>
+      <w:r>
+        <w:rPr/>
+      </w:r>
+    </w:p>
+    <w:p>
+      <w:pPr>
+        <w:pStyle w:val="Normal"/>
+        <w:rPr/>
+      </w:pPr>
+      <w:r>
+        <w:rPr/>
+        <w:t>I’m Ethan, and I managed the ‘Back-End’ of the project. It’s my job to organise the GitHub, fix code issues which arise during development and construct the database for the final system.</w:t>
+      </w:r>
+    </w:p>
+    <w:p>
+      <w:pPr>
+        <w:pStyle w:val="Normal"/>
+        <w:rPr/>
+      </w:pPr>
+      <w:r>
+        <w:rPr/>
+      </w:r>
+    </w:p>
+    <w:p>
+      <w:pPr>
+        <w:pStyle w:val="Normal"/>
+        <w:rPr>
+          <w:color w:val="800000"/>
+        </w:rPr>
+      </w:pPr>
+      <w:r>
+        <w:rPr>
+          <w:color w:val="800000"/>
+        </w:rPr>
+        <w:t>Am I relating to the requirements mentioned above, or are there specific requirements for my section of the project I need to address?</w:t>
+      </w:r>
+    </w:p>
+    <w:p>
+      <w:pPr>
+        <w:pStyle w:val="Normal"/>
+        <w:rPr>
+          <w:color w:val="800000"/>
+        </w:rPr>
+      </w:pPr>
+      <w:r>
+        <w:rPr>
+          <w:color w:val="800000"/>
+        </w:rPr>
+      </w:r>
+    </w:p>
+    <w:p>
+      <w:pPr>
+        <w:pStyle w:val="Normal"/>
+        <w:rPr>
+          <w:color w:val="800000"/>
+        </w:rPr>
+      </w:pPr>
+      <w:r>
+        <w:rPr>
+          <w:color w:val="800000"/>
+        </w:rPr>
+        <w:t>Also is this intro too informal? And does it cover everything I need to cover (other than the requirements which of course need to be added)?</w:t>
+      </w:r>
+    </w:p>
+    <w:p>
+      <w:pPr>
+        <w:pStyle w:val="Normal"/>
+        <w:rPr/>
+      </w:pPr>
+      <w:r>
+        <w:rPr/>
+      </w:r>
+    </w:p>
+    <w:p>
+      <w:pPr>
+        <w:pStyle w:val="Normal"/>
+        <w:rPr/>
+      </w:pPr>
+      <w:r>
+        <w:rPr/>
         <w:t>[2-4 para</w:t>
       </w:r>
     </w:p>
     <w:p>
-      <w:r>
+      <w:pPr>
+        <w:pStyle w:val="Normal"/>
+        <w:rPr/>
+      </w:pPr>
+      <w:r>
+        <w:rPr/>
         <w:t>-How you planned your data structure use (why you used array instead of map or w/e)</w:t>
       </w:r>
     </w:p>
     <w:p>
-      <w:r>
+      <w:pPr>
+        <w:pStyle w:val="Normal"/>
+        <w:rPr/>
+      </w:pPr>
+      <w:r>
+        <w:rPr/>
         <w:t>-Talk about cohesive code design</w:t>
       </w:r>
     </w:p>
     <w:p>
-      <w:r>
+      <w:pPr>
+        <w:pStyle w:val="Normal"/>
+        <w:rPr/>
+      </w:pPr>
+      <w:r>
+        <w:rPr/>
         <w:t>-Talk about how it is coupled with other elements of the program</w:t>
       </w:r>
     </w:p>
     <w:p>
-      <w:r>
+      <w:pPr>
+        <w:pStyle w:val="Normal"/>
+        <w:rPr/>
+      </w:pPr>
+      <w:r>
+        <w:rPr/>
         <w:t>-Explain how it solved the problem]</w:t>
       </w:r>
     </w:p>
-    <w:p/>
-    <w:p>
-      <w:r>
+    <w:p>
+      <w:pPr>
+        <w:pStyle w:val="Normal"/>
+        <w:rPr/>
+      </w:pPr>
+      <w:r>
+        <w:rPr/>
+      </w:r>
+    </w:p>
+    <w:p>
+      <w:pPr>
+        <w:pStyle w:val="Normal"/>
+        <w:rPr/>
+      </w:pPr>
+      <w:r>
+        <w:rPr/>
+        <w:t xml:space="preserve">One issue we noticed during the development of our project, was that the file upload system and grouping tool handled data in two very different ways. The file upload system used a file directory which was only accessible to the PHP files used to make the website and provide functionality to the system. The grouping tool used a CSV file which would load in the appropriate fields related to students, and then after grouping students, the updated data would be exported to a new CSV file. </w:t>
+      </w:r>
+    </w:p>
+    <w:p>
+      <w:pPr>
+        <w:pStyle w:val="Normal"/>
+        <w:rPr/>
+      </w:pPr>
+      <w:r>
+        <w:rPr/>
+      </w:r>
+    </w:p>
+    <w:p>
+      <w:pPr>
+        <w:pStyle w:val="Normal"/>
+        <w:rPr/>
+      </w:pPr>
+      <w:r>
+        <w:rPr/>
+        <w:t>In order for these two systems to work together efficiently on the same website, we need to centralise the data into a database. This database will store data for the whole project. Relevant data will be retrieved/updated/deleted when the corresponding part of the website invokes the database.</w:t>
+      </w:r>
+    </w:p>
+    <w:p>
+      <w:pPr>
+        <w:pStyle w:val="Normal"/>
+        <w:rPr/>
+      </w:pPr>
+      <w:r>
+        <w:rPr/>
+      </w:r>
+    </w:p>
+    <w:p>
+      <w:pPr>
+        <w:pStyle w:val="Normal"/>
+        <w:rPr>
+          <w:color w:val="800000"/>
+        </w:rPr>
+      </w:pPr>
+      <w:r>
+        <w:rPr>
+          <w:color w:val="800000"/>
+        </w:rPr>
+        <w:t>Am I on the right track in terms of justifying why we plan on using a database?</w:t>
+      </w:r>
+    </w:p>
+    <w:p>
+      <w:pPr>
+        <w:pStyle w:val="Normal"/>
+        <w:rPr>
+          <w:color w:val="800000"/>
+        </w:rPr>
+      </w:pPr>
+      <w:r>
+        <w:rPr>
+          <w:color w:val="800000"/>
+        </w:rPr>
+        <w:t>Would paragraphs going over the following cover everything?</w:t>
+      </w:r>
+    </w:p>
+    <w:p>
+      <w:pPr>
+        <w:pStyle w:val="Normal"/>
+        <w:numPr>
+          <w:ilvl w:val="0"/>
+          <w:numId w:val="1"/>
+        </w:numPr>
+        <w:rPr>
+          <w:color w:val="800000"/>
+        </w:rPr>
+      </w:pPr>
+      <w:r>
+        <w:rPr>
+          <w:color w:val="800000"/>
+        </w:rPr>
+        <w:t>Why we need a database</w:t>
+      </w:r>
+    </w:p>
+    <w:p>
+      <w:pPr>
+        <w:pStyle w:val="Normal"/>
+        <w:numPr>
+          <w:ilvl w:val="0"/>
+          <w:numId w:val="1"/>
+        </w:numPr>
+        <w:rPr>
+          <w:color w:val="800000"/>
+        </w:rPr>
+      </w:pPr>
+      <w:r>
+        <w:rPr>
+          <w:color w:val="800000"/>
+        </w:rPr>
+        <w:t>How the database makes the program more cohesive</w:t>
+      </w:r>
+    </w:p>
+    <w:p>
+      <w:pPr>
+        <w:pStyle w:val="Normal"/>
+        <w:numPr>
+          <w:ilvl w:val="0"/>
+          <w:numId w:val="1"/>
+        </w:numPr>
+        <w:rPr>
+          <w:color w:val="800000"/>
+        </w:rPr>
+      </w:pPr>
+      <w:r>
+        <w:rPr>
+          <w:color w:val="800000"/>
+        </w:rPr>
+        <w:t>How the database links up the parts of the program</w:t>
+      </w:r>
+    </w:p>
+    <w:p>
+      <w:pPr>
+        <w:pStyle w:val="Normal"/>
+        <w:numPr>
+          <w:ilvl w:val="0"/>
+          <w:numId w:val="1"/>
+        </w:numPr>
+        <w:rPr>
+          <w:color w:val="800000"/>
+        </w:rPr>
+      </w:pPr>
+      <w:r>
+        <w:rPr>
+          <w:color w:val="800000"/>
+        </w:rPr>
+        <w:t xml:space="preserve">How the database solves the issue of making data handling consistent and easily changeable in the future to add more features </w:t>
+      </w:r>
+    </w:p>
+    <w:p>
+      <w:pPr>
+        <w:pStyle w:val="Normal"/>
+        <w:rPr>
+          <w:color w:val="800000"/>
+        </w:rPr>
+      </w:pPr>
+      <w:r>
+        <w:rPr>
+          <w:color w:val="800000"/>
+        </w:rPr>
+        <w:t>If these bullet points do cover everything, what should I make sure I include in particular?</w:t>
+      </w:r>
+    </w:p>
+    <w:p>
+      <w:pPr>
+        <w:pStyle w:val="Normal"/>
+        <w:rPr/>
+      </w:pPr>
+      <w:r>
+        <w:rPr/>
+      </w:r>
+    </w:p>
+    <w:p>
+      <w:pPr>
+        <w:pStyle w:val="Normal"/>
+        <w:rPr/>
+      </w:pPr>
+      <w:r>
+        <w:rPr/>
         <w:t>[UML of your part of the system (speak to Chloe if you need help)]</w:t>
       </w:r>
     </w:p>
-    <w:p/>
-    <w:p>
-      <w:r>
+    <w:p>
+      <w:pPr>
+        <w:pStyle w:val="Normal"/>
+        <w:rPr/>
+      </w:pPr>
+      <w:r>
+        <w:rPr/>
+      </w:r>
+    </w:p>
+    <w:p>
+      <w:pPr>
+        <w:pStyle w:val="Normal"/>
+        <w:rPr>
+          <w:color w:val="800000"/>
+        </w:rPr>
+      </w:pPr>
+      <w:r>
+        <w:rPr>
+          <w:color w:val="800000"/>
+        </w:rPr>
+        <w:t>Definitely going to ask about this one.</w:t>
+      </w:r>
+    </w:p>
+    <w:p>
+      <w:pPr>
+        <w:pStyle w:val="Normal"/>
+        <w:rPr/>
+      </w:pPr>
+      <w:r>
+        <w:rPr/>
+      </w:r>
+    </w:p>
+    <w:p>
+      <w:pPr>
+        <w:pStyle w:val="Normal"/>
+        <w:rPr/>
+      </w:pPr>
+      <w:r>
+        <w:rPr/>
         <w:t>[3-5 paragraphs</w:t>
       </w:r>
     </w:p>
     <w:p>
-      <w:r>
+      <w:pPr>
+        <w:pStyle w:val="Normal"/>
+        <w:rPr/>
+      </w:pPr>
+      <w:r>
+        <w:rPr/>
         <w:t>-Explain how the testable criteria was met</w:t>
       </w:r>
     </w:p>
     <w:p>
-      <w:r>
+      <w:pPr>
+        <w:pStyle w:val="Normal"/>
+        <w:rPr/>
+      </w:pPr>
+      <w:r>
+        <w:rPr/>
         <w:t>-Explain issues you have encountered</w:t>
       </w:r>
     </w:p>
     <w:p>
-      <w:r>
+      <w:pPr>
+        <w:pStyle w:val="Normal"/>
+        <w:rPr/>
+      </w:pPr>
+      <w:r>
+        <w:rPr/>
         <w:t>-Talk about how you think these issues could be solved]</w:t>
       </w:r>
     </w:p>
-    <w:p/>
-    <w:p>
-      <w:r>
+    <w:p>
+      <w:pPr>
+        <w:pStyle w:val="Normal"/>
+        <w:rPr/>
+      </w:pPr>
+      <w:r>
+        <w:rPr/>
+      </w:r>
+    </w:p>
+    <w:p>
+      <w:pPr>
+        <w:pStyle w:val="Normal"/>
+        <w:rPr>
+          <w:color w:val="800000"/>
+        </w:rPr>
+      </w:pPr>
+      <w:r>
+        <w:rPr>
+          <w:color w:val="800000"/>
+        </w:rPr>
+        <w:t xml:space="preserve">Is this section relevant to me? </w:t>
+      </w:r>
+      <w:r>
+        <w:rPr>
+          <w:color w:val="800000"/>
+        </w:rPr>
+        <w:t>I personally haven’t had to consult test criteria.</w:t>
+      </w:r>
+    </w:p>
+    <w:p>
+      <w:pPr>
+        <w:pStyle w:val="Normal"/>
+        <w:rPr/>
+      </w:pPr>
+      <w:r>
+        <w:rPr/>
+      </w:r>
+    </w:p>
+    <w:p>
+      <w:pPr>
+        <w:pStyle w:val="Normal"/>
+        <w:rPr/>
+      </w:pPr>
+      <w:r>
+        <w:rPr/>
         <w:t>[Summary</w:t>
       </w:r>
     </w:p>
     <w:p>
-      <w:r>
+      <w:pPr>
+        <w:pStyle w:val="Normal"/>
+        <w:rPr/>
+      </w:pPr>
+      <w:r>
+        <w:rPr/>
         <w:t>-Explain why the structure of your program is the best within the requirements</w:t>
       </w:r>
     </w:p>
     <w:p>
-      <w:r>
+      <w:pPr>
+        <w:pStyle w:val="Normal"/>
+        <w:rPr/>
+      </w:pPr>
+      <w:r>
+        <w:rPr/>
         <w:t>-Talk about team level decisions you would redo]</w:t>
       </w:r>
     </w:p>
-    <w:p/>
+    <w:p>
+      <w:pPr>
+        <w:pStyle w:val="Normal"/>
+        <w:rPr/>
+      </w:pPr>
+      <w:r>
+        <w:rPr/>
+      </w:r>
+    </w:p>
+    <w:p>
+      <w:pPr>
+        <w:pStyle w:val="Normal"/>
+        <w:rPr>
+          <w:color w:val="800000"/>
+        </w:rPr>
+      </w:pPr>
+      <w:r>
+        <w:rPr>
+          <w:color w:val="800000"/>
+        </w:rPr>
+        <w:t>Explaining why the database is good (again) in relation to requirements?</w:t>
+      </w:r>
+    </w:p>
+    <w:p>
+      <w:pPr>
+        <w:pStyle w:val="Normal"/>
+        <w:rPr>
+          <w:color w:val="800000"/>
+        </w:rPr>
+      </w:pPr>
+      <w:r>
+        <w:rPr>
+          <w:color w:val="800000"/>
+        </w:rPr>
+      </w:r>
+    </w:p>
+    <w:p>
+      <w:pPr>
+        <w:pStyle w:val="Normal"/>
+        <w:rPr>
+          <w:color w:val="800000"/>
+        </w:rPr>
+      </w:pPr>
+      <w:r>
+        <w:rPr>
+          <w:color w:val="800000"/>
+        </w:rPr>
+        <w:t>In terms of team level decisions, as I was on my own, would it be more appropriate for me to focus on the need for me to possibly be given a task to do in the meantime whilst I’m not needed on the git/bugfxing/database stuff?</w:t>
+      </w:r>
+    </w:p>
     <w:sectPr>
-      <w:headerReference w:type="default" r:id="rId6"/>
-      <w:pgSz w:w="11900" w:h="16840"/>
-      <w:pgMar w:top="1440" w:right="1440" w:bottom="1440" w:left="1440" w:header="720" w:footer="720" w:gutter="0"/>
-      <w:cols w:space="720"/>
-      <w:docGrid w:linePitch="360"/>
+      <w:headerReference w:type="default" r:id="rId2"/>
+      <w:type w:val="nextPage"/>
+      <w:pgSz w:w="11906" w:h="16838"/>
+      <w:pgMar w:left="1440" w:right="1440" w:header="720" w:top="1440" w:footer="0" w:bottom="1440" w:gutter="0"/>
+      <w:pgNumType w:fmt="decimal"/>
+      <w:formProt w:val="false"/>
+      <w:textDirection w:val="lrTb"/>
+      <w:docGrid w:type="default" w:linePitch="360" w:charSpace="4294961151"/>
     </w:sectPr>
   </w:body>
 </w:document>
 </file>
 
-<file path=word/endnotes.xml><?xml version="1.0" encoding="utf-8"?>
-<w:endnotes xmlns:wpc="http://schemas.microsoft.com/office/word/2010/wordprocessingCanvas" xmlns:mo="http://schemas.microsoft.com/office/mac/office/2008/main" xmlns:mc="http://schemas.openxmlformats.org/markup-compatibility/2006" xmlns:mv="urn:schemas-microsoft-com:mac:vml" xmlns:o="urn:schemas-microsoft-com:office:office" xmlns:r="http://schemas.openxmlformats.org/officeDocument/2006/relationships" xmlns:m="http://schemas.openxmlformats.org/officeDocument/2006/math" xmlns:v="urn:schemas-microsoft-com:vml" xmlns:wp14="http://schemas.microsoft.com/office/word/2010/wordprocessingDrawing" xmlns:wp="http://schemas.openxmlformats.org/drawingml/2006/wordprocessingDrawing" xmlns:w10="urn:schemas-microsoft-com:office:word" xmlns:w="http://schemas.openxmlformats.org/wordprocessingml/2006/main" xmlns:w14="http://schemas.microsoft.com/office/word/2010/wordml" xmlns:w15="http://schemas.microsoft.com/office/word/2012/wordml" xmlns:wpg="http://schemas.microsoft.com/office/word/2010/wordprocessingGroup" xmlns:wpi="http://schemas.microsoft.com/office/word/2010/wordprocessingInk" xmlns:wne="http://schemas.microsoft.com/office/word/2006/wordml" xmlns:wps="http://schemas.microsoft.com/office/word/2010/wordprocessingShape" mc:Ignorable="w14 w15 wp14">
-  <w:endnote w:type="separator" w:id="-1">
-    <w:p>
-      <w:r>
-        <w:separator/>
-      </w:r>
-    </w:p>
-  </w:endnote>
-  <w:endnote w:type="continuationSeparator" w:id="0">
-    <w:p>
-      <w:r>
-        <w:continuationSeparator/>
-      </w:r>
-    </w:p>
-  </w:endnote>
-</w:endnotes>
-</file>
-
-<file path=word/footnotes.xml><?xml version="1.0" encoding="utf-8"?>
-<w:footnotes xmlns:wpc="http://schemas.microsoft.com/office/word/2010/wordprocessingCanvas" xmlns:mo="http://schemas.microsoft.com/office/mac/office/2008/main" xmlns:mc="http://schemas.openxmlformats.org/markup-compatibility/2006" xmlns:mv="urn:schemas-microsoft-com:mac:vml" xmlns:o="urn:schemas-microsoft-com:office:office" xmlns:r="http://schemas.openxmlformats.org/officeDocument/2006/relationships" xmlns:m="http://schemas.openxmlformats.org/officeDocument/2006/math" xmlns:v="urn:schemas-microsoft-com:vml" xmlns:wp14="http://schemas.microsoft.com/office/word/2010/wordprocessingDrawing" xmlns:wp="http://schemas.openxmlformats.org/drawingml/2006/wordprocessingDrawing" xmlns:w10="urn:schemas-microsoft-com:office:word" xmlns:w="http://schemas.openxmlformats.org/wordprocessingml/2006/main" xmlns:w14="http://schemas.microsoft.com/office/word/2010/wordml" xmlns:w15="http://schemas.microsoft.com/office/word/2012/wordml" xmlns:wpg="http://schemas.microsoft.com/office/word/2010/wordprocessingGroup" xmlns:wpi="http://schemas.microsoft.com/office/word/2010/wordprocessingInk" xmlns:wne="http://schemas.microsoft.com/office/word/2006/wordml" xmlns:wps="http://schemas.microsoft.com/office/word/2010/wordprocessingShape" mc:Ignorable="w14 w15 wp14">
-  <w:footnote w:type="separator" w:id="-1">
-    <w:p>
-      <w:r>
-        <w:separator/>
-      </w:r>
-    </w:p>
-  </w:footnote>
-  <w:footnote w:type="continuationSeparator" w:id="0">
-    <w:p>
-      <w:r>
-        <w:continuationSeparator/>
-      </w:r>
-    </w:p>
-  </w:footnote>
-</w:footnotes>
-</file>
-
 <file path=word/header1.xml><?xml version="1.0" encoding="utf-8"?>
-<w:hdr xmlns:wpc="http://schemas.microsoft.com/office/word/2010/wordprocessingCanvas" xmlns:mo="http://schemas.microsoft.com/office/mac/office/2008/main" xmlns:mc="http://schemas.openxmlformats.org/markup-compatibility/2006" xmlns:mv="urn:schemas-microsoft-com:mac:vml" xmlns:o="urn:schemas-microsoft-com:office:office" xmlns:r="http://schemas.openxmlformats.org/officeDocument/2006/relationships" xmlns:m="http://schemas.openxmlformats.org/officeDocument/2006/math" xmlns:v="urn:schemas-microsoft-com:vml" xmlns:wp14="http://schemas.microsoft.com/office/word/2010/wordprocessingDrawing" xmlns:wp="http://schemas.openxmlformats.org/drawingml/2006/wordprocessingDrawing" xmlns:w10="urn:schemas-microsoft-com:office:word" xmlns:w="http://schemas.openxmlformats.org/wordprocessingml/2006/main" xmlns:w14="http://schemas.microsoft.com/office/word/2010/wordml" xmlns:w15="http://schemas.microsoft.com/office/word/2012/wordml" xmlns:wpg="http://schemas.microsoft.com/office/word/2010/wordprocessingGroup" xmlns:wpi="http://schemas.microsoft.com/office/word/2010/wordprocessingInk" xmlns:wne="http://schemas.microsoft.com/office/word/2006/wordml" xmlns:wps="http://schemas.microsoft.com/office/word/2010/wordprocessingShape" mc:Ignorable="w14 w15 wp14">
+<w:hdr xmlns:o="urn:schemas-microsoft-com:office:office" xmlns:r="http://schemas.openxmlformats.org/officeDocument/2006/relationships" xmlns:v="urn:schemas-microsoft-com:vml" xmlns:w="http://schemas.openxmlformats.org/wordprocessingml/2006/main" xmlns:w10="urn:schemas-microsoft-com:office:word" xmlns:wp="http://schemas.openxmlformats.org/drawingml/2006/wordprocessingDrawing" xmlns:wps="http://schemas.microsoft.com/office/word/2010/wordprocessingShape" xmlns:wpg="http://schemas.microsoft.com/office/word/2010/wordprocessingGroup" xmlns:mc="http://schemas.openxmlformats.org/markup-compatibility/2006" xmlns:wp14="http://schemas.microsoft.com/office/word/2010/wordprocessingDrawing" xmlns:w14="http://schemas.microsoft.com/office/word/2010/wordml" mc:Ignorable="w14 wp14">
   <w:p>
     <w:pPr>
       <w:pStyle w:val="Header"/>
+      <w:rPr/>
     </w:pPr>
     <w:r>
+      <w:rPr/>
       <w:t>Group 10</w:t>
     </w:r>
   </w:p>
 </w:hdr>
 </file>
 
+<file path=word/numbering.xml><?xml version="1.0" encoding="utf-8"?>
+<w:numbering xmlns:w="http://schemas.openxmlformats.org/wordprocessingml/2006/main" xmlns:o="urn:schemas-microsoft-com:office:office" xmlns:r="http://schemas.openxmlformats.org/officeDocument/2006/relationships" xmlns:v="urn:schemas-microsoft-com:vml">
+  <w:abstractNum w:abstractNumId="1">
+    <w:lvl w:ilvl="0">
+      <w:start w:val="1"/>
+      <w:numFmt w:val="bullet"/>
+      <w:lvlText w:val=""/>
+      <w:lvlJc w:val="left"/>
+      <w:pPr>
+        <w:tabs>
+          <w:tab w:val="num" w:pos="720"/>
+        </w:tabs>
+        <w:ind w:left="720" w:hanging="360"/>
+      </w:pPr>
+      <w:rPr>
+        <w:rFonts w:ascii="Symbol" w:hAnsi="Symbol" w:cs="Symbol" w:hint="default"/>
+        <w:rFonts w:cs="OpenSymbol"/>
+      </w:rPr>
+    </w:lvl>
+    <w:lvl w:ilvl="1">
+      <w:start w:val="1"/>
+      <w:numFmt w:val="bullet"/>
+      <w:lvlText w:val="◦"/>
+      <w:lvlJc w:val="left"/>
+      <w:pPr>
+        <w:tabs>
+          <w:tab w:val="num" w:pos="1080"/>
+        </w:tabs>
+        <w:ind w:left="1080" w:hanging="360"/>
+      </w:pPr>
+      <w:rPr>
+        <w:rFonts w:ascii="OpenSymbol" w:hAnsi="OpenSymbol" w:cs="OpenSymbol" w:hint="default"/>
+        <w:rFonts w:cs="OpenSymbol"/>
+      </w:rPr>
+    </w:lvl>
+    <w:lvl w:ilvl="2">
+      <w:start w:val="1"/>
+      <w:numFmt w:val="bullet"/>
+      <w:lvlText w:val="▪"/>
+      <w:lvlJc w:val="left"/>
+      <w:pPr>
+        <w:tabs>
+          <w:tab w:val="num" w:pos="1440"/>
+        </w:tabs>
+        <w:ind w:left="1440" w:hanging="360"/>
+      </w:pPr>
+      <w:rPr>
+        <w:rFonts w:ascii="OpenSymbol" w:hAnsi="OpenSymbol" w:cs="OpenSymbol" w:hint="default"/>
+        <w:rFonts w:cs="OpenSymbol"/>
+      </w:rPr>
+    </w:lvl>
+    <w:lvl w:ilvl="3">
+      <w:start w:val="1"/>
+      <w:numFmt w:val="bullet"/>
+      <w:lvlText w:val=""/>
+      <w:lvlJc w:val="left"/>
+      <w:pPr>
+        <w:tabs>
+          <w:tab w:val="num" w:pos="1800"/>
+        </w:tabs>
+        <w:ind w:left="1800" w:hanging="360"/>
+      </w:pPr>
+      <w:rPr>
+        <w:rFonts w:ascii="Symbol" w:hAnsi="Symbol" w:cs="Symbol" w:hint="default"/>
+        <w:rFonts w:cs="OpenSymbol"/>
+      </w:rPr>
+    </w:lvl>
+    <w:lvl w:ilvl="4">
+      <w:start w:val="1"/>
+      <w:numFmt w:val="bullet"/>
+      <w:lvlText w:val="◦"/>
+      <w:lvlJc w:val="left"/>
+      <w:pPr>
+        <w:tabs>
+          <w:tab w:val="num" w:pos="2160"/>
+        </w:tabs>
+        <w:ind w:left="2160" w:hanging="360"/>
+      </w:pPr>
+      <w:rPr>
+        <w:rFonts w:ascii="OpenSymbol" w:hAnsi="OpenSymbol" w:cs="OpenSymbol" w:hint="default"/>
+        <w:rFonts w:cs="OpenSymbol"/>
+      </w:rPr>
+    </w:lvl>
+    <w:lvl w:ilvl="5">
+      <w:start w:val="1"/>
+      <w:numFmt w:val="bullet"/>
+      <w:lvlText w:val="▪"/>
+      <w:lvlJc w:val="left"/>
+      <w:pPr>
+        <w:tabs>
+          <w:tab w:val="num" w:pos="2520"/>
+        </w:tabs>
+        <w:ind w:left="2520" w:hanging="360"/>
+      </w:pPr>
+      <w:rPr>
+        <w:rFonts w:ascii="OpenSymbol" w:hAnsi="OpenSymbol" w:cs="OpenSymbol" w:hint="default"/>
+        <w:rFonts w:cs="OpenSymbol"/>
+      </w:rPr>
+    </w:lvl>
+    <w:lvl w:ilvl="6">
+      <w:start w:val="1"/>
+      <w:numFmt w:val="bullet"/>
+      <w:lvlText w:val=""/>
+      <w:lvlJc w:val="left"/>
+      <w:pPr>
+        <w:tabs>
+          <w:tab w:val="num" w:pos="2880"/>
+        </w:tabs>
+        <w:ind w:left="2880" w:hanging="360"/>
+      </w:pPr>
+      <w:rPr>
+        <w:rFonts w:ascii="Symbol" w:hAnsi="Symbol" w:cs="Symbol" w:hint="default"/>
+        <w:rFonts w:cs="OpenSymbol"/>
+      </w:rPr>
+    </w:lvl>
+    <w:lvl w:ilvl="7">
+      <w:start w:val="1"/>
+      <w:numFmt w:val="bullet"/>
+      <w:lvlText w:val="◦"/>
+      <w:lvlJc w:val="left"/>
+      <w:pPr>
+        <w:tabs>
+          <w:tab w:val="num" w:pos="3240"/>
+        </w:tabs>
+        <w:ind w:left="3240" w:hanging="360"/>
+      </w:pPr>
+      <w:rPr>
+        <w:rFonts w:ascii="OpenSymbol" w:hAnsi="OpenSymbol" w:cs="OpenSymbol" w:hint="default"/>
+        <w:rFonts w:cs="OpenSymbol"/>
+      </w:rPr>
+    </w:lvl>
+    <w:lvl w:ilvl="8">
+      <w:start w:val="1"/>
+      <w:numFmt w:val="bullet"/>
+      <w:lvlText w:val="▪"/>
+      <w:lvlJc w:val="left"/>
+      <w:pPr>
+        <w:tabs>
+          <w:tab w:val="num" w:pos="3600"/>
+        </w:tabs>
+        <w:ind w:left="3600" w:hanging="360"/>
+      </w:pPr>
+      <w:rPr>
+        <w:rFonts w:ascii="OpenSymbol" w:hAnsi="OpenSymbol" w:cs="OpenSymbol" w:hint="default"/>
+        <w:rFonts w:cs="OpenSymbol"/>
+      </w:rPr>
+    </w:lvl>
+  </w:abstractNum>
+  <w:abstractNum w:abstractNumId="2">
+    <w:lvl w:ilvl="0">
+      <w:start w:val="1"/>
+      <w:numFmt w:val="none"/>
+      <w:suff w:val="nothing"/>
+      <w:lvlText w:val=""/>
+      <w:lvlJc w:val="left"/>
+      <w:pPr>
+        <w:ind w:left="0" w:hanging="0"/>
+      </w:pPr>
+    </w:lvl>
+    <w:lvl w:ilvl="1">
+      <w:start w:val="1"/>
+      <w:numFmt w:val="none"/>
+      <w:suff w:val="nothing"/>
+      <w:lvlText w:val=""/>
+      <w:lvlJc w:val="left"/>
+      <w:pPr>
+        <w:ind w:left="0" w:hanging="0"/>
+      </w:pPr>
+    </w:lvl>
+    <w:lvl w:ilvl="2">
+      <w:start w:val="1"/>
+      <w:numFmt w:val="none"/>
+      <w:suff w:val="nothing"/>
+      <w:lvlText w:val=""/>
+      <w:lvlJc w:val="left"/>
+      <w:pPr>
+        <w:ind w:left="0" w:hanging="0"/>
+      </w:pPr>
+    </w:lvl>
+    <w:lvl w:ilvl="3">
+      <w:start w:val="1"/>
+      <w:numFmt w:val="none"/>
+      <w:suff w:val="nothing"/>
+      <w:lvlText w:val=""/>
+      <w:lvlJc w:val="left"/>
+      <w:pPr>
+        <w:ind w:left="0" w:hanging="0"/>
+      </w:pPr>
+    </w:lvl>
+    <w:lvl w:ilvl="4">
+      <w:start w:val="1"/>
+      <w:numFmt w:val="none"/>
+      <w:suff w:val="nothing"/>
+      <w:lvlText w:val=""/>
+      <w:lvlJc w:val="left"/>
+      <w:pPr>
+        <w:ind w:left="0" w:hanging="0"/>
+      </w:pPr>
+    </w:lvl>
+    <w:lvl w:ilvl="5">
+      <w:start w:val="1"/>
+      <w:numFmt w:val="none"/>
+      <w:suff w:val="nothing"/>
+      <w:lvlText w:val=""/>
+      <w:lvlJc w:val="left"/>
+      <w:pPr>
+        <w:ind w:left="0" w:hanging="0"/>
+      </w:pPr>
+    </w:lvl>
+    <w:lvl w:ilvl="6">
+      <w:start w:val="1"/>
+      <w:numFmt w:val="none"/>
+      <w:suff w:val="nothing"/>
+      <w:lvlText w:val=""/>
+      <w:lvlJc w:val="left"/>
+      <w:pPr>
+        <w:ind w:left="0" w:hanging="0"/>
+      </w:pPr>
+    </w:lvl>
+    <w:lvl w:ilvl="7">
+      <w:start w:val="1"/>
+      <w:numFmt w:val="none"/>
+      <w:suff w:val="nothing"/>
+      <w:lvlText w:val=""/>
+      <w:lvlJc w:val="left"/>
+      <w:pPr>
+        <w:ind w:left="0" w:hanging="0"/>
+      </w:pPr>
+    </w:lvl>
+    <w:lvl w:ilvl="8">
+      <w:start w:val="1"/>
+      <w:numFmt w:val="none"/>
+      <w:suff w:val="nothing"/>
+      <w:lvlText w:val=""/>
+      <w:lvlJc w:val="left"/>
+      <w:pPr>
+        <w:ind w:left="0" w:hanging="0"/>
+      </w:pPr>
+    </w:lvl>
+  </w:abstractNum>
+  <w:num w:numId="1">
+    <w:abstractNumId w:val="1"/>
+  </w:num>
+  <w:num w:numId="2">
+    <w:abstractNumId w:val="2"/>
+  </w:num>
+</w:numbering>
+</file>
+
 <file path=word/styles.xml><?xml version="1.0" encoding="utf-8"?>
-<w:styles xmlns:mc="http://schemas.openxmlformats.org/markup-compatibility/2006" xmlns:r="http://schemas.openxmlformats.org/officeDocument/2006/relationships" xmlns:w="http://schemas.openxmlformats.org/wordprocessingml/2006/main" xmlns:w14="http://schemas.microsoft.com/office/word/2010/wordml" xmlns:w15="http://schemas.microsoft.com/office/word/2012/wordml" mc:Ignorable="w14 w15">
+<w:styles xmlns:w="http://schemas.openxmlformats.org/wordprocessingml/2006/main" xmlns:w14="http://schemas.microsoft.com/office/word/2010/wordml" xmlns:mc="http://schemas.openxmlformats.org/markup-compatibility/2006" mc:Ignorable="w14">
   <w:docDefaults>
     <w:rPrDefault>
       <w:rPr>
-        <w:rFonts w:asciiTheme="minorHAnsi" w:eastAsiaTheme="minorHAnsi" w:hAnsiTheme="minorHAnsi" w:cstheme="minorBidi"/>
+        <w:rFonts w:ascii="Calibri" w:hAnsi="Calibri" w:eastAsia="Calibri" w:cs="" w:asciiTheme="minorHAnsi" w:cstheme="minorBidi" w:eastAsiaTheme="minorHAnsi" w:hAnsiTheme="minorHAnsi"/>
         <w:sz w:val="24"/>
         <w:szCs w:val="24"/>
         <w:lang w:val="en-GB" w:eastAsia="en-US" w:bidi="ar-SA"/>
       </w:rPr>
     </w:rPrDefault>
-    <w:pPrDefault/>
+    <w:pPrDefault>
+      <w:pPr/>
+    </w:pPrDefault>
   </w:docDefaults>
   <w:latentStyles w:defLockedState="0" w:defUIPriority="99" w:defSemiHidden="0" w:defUnhideWhenUsed="0" w:defQFormat="0" w:count="382">
     <w:lsdException w:name="Normal" w:uiPriority="0" w:qFormat="1"/>
     <w:lsdException w:name="heading 1" w:uiPriority="9" w:qFormat="1"/>
-    <w:lsdException w:name="heading 2" w:semiHidden="1" w:uiPriority="9" w:unhideWhenUsed="1" w:qFormat="1"/>
-    <w:lsdException w:name="heading 3" w:semiHidden="1" w:uiPriority="9" w:unhideWhenUsed="1" w:qFormat="1"/>
-    <w:lsdException w:name="heading 4" w:semiHidden="1" w:uiPriority="9" w:unhideWhenUsed="1" w:qFormat="1"/>
-    <w:lsdException w:name="heading 5" w:semiHidden="1" w:uiPriority="9" w:unhideWhenUsed="1" w:qFormat="1"/>
-    <w:lsdException w:name="heading 6" w:semiHidden="1" w:uiPriority="9" w:unhideWhenUsed="1" w:qFormat="1"/>
-    <w:lsdException w:name="heading 7" w:semiHidden="1" w:uiPriority="9" w:unhideWhenUsed="1" w:qFormat="1"/>
-    <w:lsdException w:name="heading 8" w:semiHidden="1" w:uiPriority="9" w:unhideWhenUsed="1" w:qFormat="1"/>
-    <w:lsdException w:name="heading 9" w:semiHidden="1" w:uiPriority="9" w:unhideWhenUsed="1" w:qFormat="1"/>
+    <w:lsdException w:name="heading 2" w:uiPriority="9" w:semiHidden="1" w:unhideWhenUsed="1" w:qFormat="1"/>
+    <w:lsdException w:name="heading 3" w:uiPriority="9" w:semiHidden="1" w:unhideWhenUsed="1" w:qFormat="1"/>
+    <w:lsdException w:name="heading 4" w:uiPriority="9" w:semiHidden="1" w:unhideWhenUsed="1" w:qFormat="1"/>
+    <w:lsdException w:name="heading 5" w:uiPriority="9" w:semiHidden="1" w:unhideWhenUsed="1" w:qFormat="1"/>
+    <w:lsdException w:name="heading 6" w:uiPriority="9" w:semiHidden="1" w:unhideWhenUsed="1" w:qFormat="1"/>
+    <w:lsdException w:name="heading 7" w:uiPriority="9" w:semiHidden="1" w:unhideWhenUsed="1" w:qFormat="1"/>
+    <w:lsdException w:name="heading 8" w:uiPriority="9" w:semiHidden="1" w:unhideWhenUsed="1" w:qFormat="1"/>
+    <w:lsdException w:name="heading 9" w:uiPriority="9" w:semiHidden="1" w:unhideWhenUsed="1" w:qFormat="1"/>
     <w:lsdException w:name="index 1" w:semiHidden="1" w:unhideWhenUsed="1"/>
     <w:lsdException w:name="index 2" w:semiHidden="1" w:unhideWhenUsed="1"/>
     <w:lsdException w:name="index 3" w:semiHidden="1" w:unhideWhenUsed="1"/>
@@ -926,22 +2106,22 @@
     <w:lsdException w:name="index 7" w:semiHidden="1" w:unhideWhenUsed="1"/>
     <w:lsdException w:name="index 8" w:semiHidden="1" w:unhideWhenUsed="1"/>
     <w:lsdException w:name="index 9" w:semiHidden="1" w:unhideWhenUsed="1"/>
-    <w:lsdException w:name="toc 1" w:semiHidden="1" w:uiPriority="39" w:unhideWhenUsed="1"/>
-    <w:lsdException w:name="toc 2" w:semiHidden="1" w:uiPriority="39" w:unhideWhenUsed="1"/>
-    <w:lsdException w:name="toc 3" w:semiHidden="1" w:uiPriority="39" w:unhideWhenUsed="1"/>
-    <w:lsdException w:name="toc 4" w:semiHidden="1" w:uiPriority="39" w:unhideWhenUsed="1"/>
-    <w:lsdException w:name="toc 5" w:semiHidden="1" w:uiPriority="39" w:unhideWhenUsed="1"/>
-    <w:lsdException w:name="toc 6" w:semiHidden="1" w:uiPriority="39" w:unhideWhenUsed="1"/>
-    <w:lsdException w:name="toc 7" w:semiHidden="1" w:uiPriority="39" w:unhideWhenUsed="1"/>
-    <w:lsdException w:name="toc 8" w:semiHidden="1" w:uiPriority="39" w:unhideWhenUsed="1"/>
-    <w:lsdException w:name="toc 9" w:semiHidden="1" w:uiPriority="39" w:unhideWhenUsed="1"/>
+    <w:lsdException w:name="toc 1" w:uiPriority="39" w:semiHidden="1" w:unhideWhenUsed="1"/>
+    <w:lsdException w:name="toc 2" w:uiPriority="39" w:semiHidden="1" w:unhideWhenUsed="1"/>
+    <w:lsdException w:name="toc 3" w:uiPriority="39" w:semiHidden="1" w:unhideWhenUsed="1"/>
+    <w:lsdException w:name="toc 4" w:uiPriority="39" w:semiHidden="1" w:unhideWhenUsed="1"/>
+    <w:lsdException w:name="toc 5" w:uiPriority="39" w:semiHidden="1" w:unhideWhenUsed="1"/>
+    <w:lsdException w:name="toc 6" w:uiPriority="39" w:semiHidden="1" w:unhideWhenUsed="1"/>
+    <w:lsdException w:name="toc 7" w:uiPriority="39" w:semiHidden="1" w:unhideWhenUsed="1"/>
+    <w:lsdException w:name="toc 8" w:uiPriority="39" w:semiHidden="1" w:unhideWhenUsed="1"/>
+    <w:lsdException w:name="toc 9" w:uiPriority="39" w:semiHidden="1" w:unhideWhenUsed="1"/>
     <w:lsdException w:name="Normal Indent" w:semiHidden="1" w:unhideWhenUsed="1"/>
     <w:lsdException w:name="footnote text" w:semiHidden="1" w:unhideWhenUsed="1"/>
     <w:lsdException w:name="annotation text" w:semiHidden="1" w:unhideWhenUsed="1"/>
     <w:lsdException w:name="header" w:semiHidden="1" w:unhideWhenUsed="1"/>
     <w:lsdException w:name="footer" w:semiHidden="1" w:unhideWhenUsed="1"/>
     <w:lsdException w:name="index heading" w:semiHidden="1" w:unhideWhenUsed="1"/>
-    <w:lsdException w:name="caption" w:semiHidden="1" w:uiPriority="35" w:unhideWhenUsed="1" w:qFormat="1"/>
+    <w:lsdException w:name="caption" w:uiPriority="35" w:semiHidden="1" w:unhideWhenUsed="1" w:qFormat="1"/>
     <w:lsdException w:name="table of figures" w:semiHidden="1" w:unhideWhenUsed="1"/>
     <w:lsdException w:name="envelope address" w:semiHidden="1" w:unhideWhenUsed="1"/>
     <w:lsdException w:name="envelope return" w:semiHidden="1" w:unhideWhenUsed="1"/>
@@ -972,7 +2152,7 @@
     <w:lsdException w:name="Title" w:uiPriority="10" w:qFormat="1"/>
     <w:lsdException w:name="Closing" w:semiHidden="1" w:unhideWhenUsed="1"/>
     <w:lsdException w:name="Signature" w:semiHidden="1" w:unhideWhenUsed="1"/>
-    <w:lsdException w:name="Default Paragraph Font" w:semiHidden="1" w:uiPriority="1" w:unhideWhenUsed="1"/>
+    <w:lsdException w:name="Default Paragraph Font" w:uiPriority="1" w:semiHidden="1" w:unhideWhenUsed="1"/>
     <w:lsdException w:name="Body Text" w:semiHidden="1" w:unhideWhenUsed="1"/>
     <w:lsdException w:name="Body Text Indent" w:semiHidden="1" w:unhideWhenUsed="1"/>
     <w:lsdException w:name="List Continue" w:semiHidden="1" w:unhideWhenUsed="1"/>
@@ -1181,8 +2361,8 @@
     <w:lsdException w:name="Subtle Reference" w:uiPriority="31" w:qFormat="1"/>
     <w:lsdException w:name="Intense Reference" w:uiPriority="32" w:qFormat="1"/>
     <w:lsdException w:name="Book Title" w:uiPriority="33" w:qFormat="1"/>
-    <w:lsdException w:name="Bibliography" w:semiHidden="1" w:uiPriority="37" w:unhideWhenUsed="1"/>
-    <w:lsdException w:name="TOC Heading" w:semiHidden="1" w:uiPriority="39" w:unhideWhenUsed="1" w:qFormat="1"/>
+    <w:lsdException w:name="Bibliography" w:uiPriority="37" w:semiHidden="1" w:unhideWhenUsed="1"/>
+    <w:lsdException w:name="TOC Heading" w:uiPriority="39" w:semiHidden="1" w:unhideWhenUsed="1" w:qFormat="1"/>
     <w:lsdException w:name="Plain Table 1" w:uiPriority="41"/>
     <w:lsdException w:name="Plain Table 2" w:uiPriority="42"/>
     <w:lsdException w:name="Plain Table 3" w:uiPriority="43"/>
@@ -1290,15 +2470,149 @@
     <w:lsdException w:name="Mention" w:semiHidden="1" w:unhideWhenUsed="1"/>
     <w:lsdException w:name="Smart Hyperlink" w:semiHidden="1" w:unhideWhenUsed="1"/>
   </w:latentStyles>
-  <w:style w:type="paragraph" w:default="1" w:styleId="Normal">
+  <w:style w:type="paragraph" w:styleId="Normal" w:default="1">
     <w:name w:val="Normal"/>
     <w:qFormat/>
+    <w:pPr>
+      <w:widowControl/>
+      <w:bidi w:val="0"/>
+      <w:jc w:val="left"/>
+    </w:pPr>
+    <w:rPr>
+      <w:rFonts w:ascii="Calibri" w:hAnsi="Calibri" w:eastAsia="Calibri" w:cs="" w:asciiTheme="minorHAnsi" w:cstheme="minorBidi" w:eastAsiaTheme="minorHAnsi" w:hAnsiTheme="minorHAnsi"/>
+      <w:color w:val="auto"/>
+      <w:sz w:val="24"/>
+      <w:szCs w:val="24"/>
+      <w:lang w:val="en-GB" w:eastAsia="en-US" w:bidi="ar-SA"/>
+    </w:rPr>
   </w:style>
-  <w:style w:type="character" w:default="1" w:styleId="DefaultParagraphFont">
+  <w:style w:type="character" w:styleId="DefaultParagraphFont" w:default="1">
     <w:name w:val="Default Paragraph Font"/>
     <w:uiPriority w:val="1"/>
     <w:semiHidden/>
     <w:unhideWhenUsed/>
+    <w:qFormat/>
+    <w:rPr/>
+  </w:style>
+  <w:style w:type="character" w:styleId="HeaderChar" w:customStyle="1">
+    <w:name w:val="Header Char"/>
+    <w:basedOn w:val="DefaultParagraphFont"/>
+    <w:link w:val="Header"/>
+    <w:uiPriority w:val="99"/>
+    <w:qFormat/>
+    <w:rsid w:val="005b6258"/>
+    <w:rPr/>
+  </w:style>
+  <w:style w:type="character" w:styleId="FooterChar" w:customStyle="1">
+    <w:name w:val="Footer Char"/>
+    <w:basedOn w:val="DefaultParagraphFont"/>
+    <w:link w:val="Footer"/>
+    <w:uiPriority w:val="99"/>
+    <w:qFormat/>
+    <w:rsid w:val="005b6258"/>
+    <w:rPr/>
+  </w:style>
+  <w:style w:type="character" w:styleId="Bullets">
+    <w:name w:val="Bullets"/>
+    <w:qFormat/>
+    <w:rPr>
+      <w:rFonts w:ascii="OpenSymbol" w:hAnsi="OpenSymbol" w:eastAsia="OpenSymbol" w:cs="OpenSymbol"/>
+    </w:rPr>
+  </w:style>
+  <w:style w:type="paragraph" w:styleId="Heading">
+    <w:name w:val="Heading"/>
+    <w:basedOn w:val="Normal"/>
+    <w:next w:val="TextBody"/>
+    <w:qFormat/>
+    <w:pPr>
+      <w:keepNext w:val="true"/>
+      <w:spacing w:before="240" w:after="120"/>
+    </w:pPr>
+    <w:rPr>
+      <w:rFonts w:ascii="Liberation Sans" w:hAnsi="Liberation Sans" w:eastAsia="Microsoft YaHei" w:cs="Arial"/>
+      <w:sz w:val="28"/>
+      <w:szCs w:val="28"/>
+    </w:rPr>
+  </w:style>
+  <w:style w:type="paragraph" w:styleId="TextBody">
+    <w:name w:val="Body Text"/>
+    <w:basedOn w:val="Normal"/>
+    <w:pPr>
+      <w:spacing w:lineRule="auto" w:line="288" w:before="0" w:after="140"/>
+    </w:pPr>
+    <w:rPr/>
+  </w:style>
+  <w:style w:type="paragraph" w:styleId="List">
+    <w:name w:val="List"/>
+    <w:basedOn w:val="TextBody"/>
+    <w:pPr/>
+    <w:rPr>
+      <w:rFonts w:cs="Arial"/>
+    </w:rPr>
+  </w:style>
+  <w:style w:type="paragraph" w:styleId="Caption">
+    <w:name w:val="Caption"/>
+    <w:basedOn w:val="Normal"/>
+    <w:qFormat/>
+    <w:pPr>
+      <w:suppressLineNumbers/>
+      <w:spacing w:before="120" w:after="120"/>
+    </w:pPr>
+    <w:rPr>
+      <w:rFonts w:cs="Arial"/>
+      <w:i/>
+      <w:iCs/>
+      <w:sz w:val="24"/>
+      <w:szCs w:val="24"/>
+    </w:rPr>
+  </w:style>
+  <w:style w:type="paragraph" w:styleId="Index">
+    <w:name w:val="Index"/>
+    <w:basedOn w:val="Normal"/>
+    <w:qFormat/>
+    <w:pPr>
+      <w:suppressLineNumbers/>
+    </w:pPr>
+    <w:rPr>
+      <w:rFonts w:cs="Arial"/>
+    </w:rPr>
+  </w:style>
+  <w:style w:type="paragraph" w:styleId="Header">
+    <w:name w:val="Header"/>
+    <w:basedOn w:val="Normal"/>
+    <w:link w:val="HeaderChar"/>
+    <w:uiPriority w:val="99"/>
+    <w:unhideWhenUsed/>
+    <w:rsid w:val="005b6258"/>
+    <w:pPr>
+      <w:tabs>
+        <w:tab w:val="center" w:pos="4513" w:leader="none"/>
+        <w:tab w:val="right" w:pos="9026" w:leader="none"/>
+      </w:tabs>
+    </w:pPr>
+    <w:rPr/>
+  </w:style>
+  <w:style w:type="paragraph" w:styleId="Footer">
+    <w:name w:val="Footer"/>
+    <w:basedOn w:val="Normal"/>
+    <w:link w:val="FooterChar"/>
+    <w:uiPriority w:val="99"/>
+    <w:unhideWhenUsed/>
+    <w:rsid w:val="005b6258"/>
+    <w:pPr>
+      <w:tabs>
+        <w:tab w:val="center" w:pos="4513" w:leader="none"/>
+        <w:tab w:val="right" w:pos="9026" w:leader="none"/>
+      </w:tabs>
+    </w:pPr>
+    <w:rPr/>
+  </w:style>
+  <w:style w:type="numbering" w:styleId="NoList" w:default="1">
+    <w:name w:val="No List"/>
+    <w:uiPriority w:val="99"/>
+    <w:semiHidden/>
+    <w:unhideWhenUsed/>
+    <w:qFormat/>
   </w:style>
   <w:style w:type="table" w:default="1" w:styleId="TableNormal">
     <w:name w:val="Normal Table"/>
@@ -1315,68 +2629,20 @@
       </w:tblCellMar>
     </w:tblPr>
   </w:style>
-  <w:style w:type="numbering" w:default="1" w:styleId="NoList">
-    <w:name w:val="No List"/>
-    <w:uiPriority w:val="99"/>
-    <w:semiHidden/>
-    <w:unhideWhenUsed/>
-  </w:style>
-  <w:style w:type="paragraph" w:styleId="Header">
-    <w:name w:val="header"/>
-    <w:basedOn w:val="Normal"/>
-    <w:link w:val="HeaderChar"/>
-    <w:uiPriority w:val="99"/>
-    <w:unhideWhenUsed/>
-    <w:rsid w:val="005B6258"/>
-    <w:pPr>
-      <w:tabs>
-        <w:tab w:val="center" w:pos="4513"/>
-        <w:tab w:val="right" w:pos="9026"/>
-      </w:tabs>
-    </w:pPr>
-  </w:style>
-  <w:style w:type="character" w:customStyle="1" w:styleId="HeaderChar">
-    <w:name w:val="Header Char"/>
-    <w:basedOn w:val="DefaultParagraphFont"/>
-    <w:link w:val="Header"/>
-    <w:uiPriority w:val="99"/>
-    <w:rsid w:val="005B6258"/>
-  </w:style>
-  <w:style w:type="paragraph" w:styleId="Footer">
-    <w:name w:val="footer"/>
-    <w:basedOn w:val="Normal"/>
-    <w:link w:val="FooterChar"/>
-    <w:uiPriority w:val="99"/>
-    <w:unhideWhenUsed/>
-    <w:rsid w:val="005B6258"/>
-    <w:pPr>
-      <w:tabs>
-        <w:tab w:val="center" w:pos="4513"/>
-        <w:tab w:val="right" w:pos="9026"/>
-      </w:tabs>
-    </w:pPr>
-  </w:style>
-  <w:style w:type="character" w:customStyle="1" w:styleId="FooterChar">
-    <w:name w:val="Footer Char"/>
-    <w:basedOn w:val="DefaultParagraphFont"/>
-    <w:link w:val="Footer"/>
-    <w:uiPriority w:val="99"/>
-    <w:rsid w:val="005B6258"/>
-  </w:style>
   <w:style w:type="table" w:styleId="TableGrid">
     <w:name w:val="Table Grid"/>
     <w:basedOn w:val="TableNormal"/>
     <w:uiPriority w:val="39"/>
-    <w:rsid w:val="000A2950"/>
+    <w:rsid w:val="000a2950"/>
     <w:tblPr>
       <w:tblInd w:w="0" w:type="dxa"/>
       <w:tblBorders>
-        <w:top w:val="single" w:sz="4" w:space="0" w:color="auto"/>
-        <w:left w:val="single" w:sz="4" w:space="0" w:color="auto"/>
-        <w:bottom w:val="single" w:sz="4" w:space="0" w:color="auto"/>
-        <w:right w:val="single" w:sz="4" w:space="0" w:color="auto"/>
-        <w:insideH w:val="single" w:sz="4" w:space="0" w:color="auto"/>
-        <w:insideV w:val="single" w:sz="4" w:space="0" w:color="auto"/>
+        <w:top w:val="single" w:color="auto" w:sz="4" w:space="0"/>
+        <w:left w:val="single" w:color="auto" w:sz="4" w:space="0"/>
+        <w:bottom w:val="single" w:color="auto" w:sz="4" w:space="0"/>
+        <w:right w:val="single" w:color="auto" w:sz="4" w:space="0"/>
+        <w:insideH w:val="single" w:color="auto" w:sz="4" w:space="0"/>
+        <w:insideV w:val="single" w:color="auto" w:sz="4" w:space="0"/>
       </w:tblBorders>
       <w:tblCellMar>
         <w:top w:w="0" w:type="dxa"/>

</xml_diff>

<commit_message>
Added: Presentation draft and report draft
</commit_message>
<xml_diff>
--- a/Group Project – Interim Group Report.docx
+++ b/Group Project – Interim Group Report.docx
@@ -33,14 +33,26 @@
       </w:r>
       <w:r>
         <w:tab/>
+      </w:r>
+      <w:proofErr w:type="gramStart"/>
+      <w:r>
         <w:t>Dr</w:t>
       </w:r>
       <w:r>
         <w:t xml:space="preserve"> </w:t>
       </w:r>
       <w:r>
-        <w:t xml:space="preserve"> F C Langbein</w:t>
-      </w:r>
+        <w:t xml:space="preserve"> F</w:t>
+      </w:r>
+      <w:proofErr w:type="gramEnd"/>
+      <w:r>
+        <w:t xml:space="preserve"> C </w:t>
+      </w:r>
+      <w:proofErr w:type="spellStart"/>
+      <w:r>
+        <w:t>Langbein</w:t>
+      </w:r>
+      <w:proofErr w:type="spellEnd"/>
     </w:p>
     <w:p/>
     <w:p>
@@ -75,8 +87,13 @@
       </w:r>
       <w:r>
         <w:tab/>
-        <w:t>A Lamnea</w:t>
-      </w:r>
+        <w:t xml:space="preserve">A </w:t>
+      </w:r>
+      <w:proofErr w:type="spellStart"/>
+      <w:r>
+        <w:t>Lamnea</w:t>
+      </w:r>
+      <w:proofErr w:type="spellEnd"/>
     </w:p>
     <w:p>
       <w:r>
@@ -157,8 +174,6 @@
         <w:tab/>
         <w:t>Ethan</w:t>
       </w:r>
-      <w:bookmarkStart w:id="0" w:name="_GoBack"/>
-      <w:bookmarkEnd w:id="0"/>
       <w:r>
         <w:t xml:space="preserve"> Kelly</w:t>
       </w:r>
@@ -240,7 +255,16 @@
               <w:jc w:val="center"/>
             </w:pPr>
             <w:r>
-              <w:t>Upload proposals</w:t>
+              <w:t xml:space="preserve">Upload </w:t>
+            </w:r>
+            <w:r>
+              <w:t>projects</w:t>
+            </w:r>
+            <w:r>
+              <w:rPr>
+                <w:rStyle w:val="FootnoteReference"/>
+              </w:rPr>
+              <w:footnoteReference w:id="1"/>
             </w:r>
           </w:p>
         </w:tc>
@@ -380,10 +404,7 @@
               <w:jc w:val="center"/>
             </w:pPr>
             <w:r>
-              <w:t>Must include tools t</w:t>
-            </w:r>
-            <w:r>
-              <w:t>o help students complete group project</w:t>
+              <w:t>Allow for pseudo-random assignment to groups</w:t>
             </w:r>
           </w:p>
         </w:tc>
@@ -401,7 +422,10 @@
               <w:jc w:val="center"/>
             </w:pPr>
             <w:r>
-              <w:t>Mark deadlines</w:t>
+              <w:t>Enforced m</w:t>
+            </w:r>
+            <w:r>
+              <w:t>ark deadlines</w:t>
             </w:r>
           </w:p>
         </w:tc>
@@ -459,7 +483,7 @@
               <w:jc w:val="center"/>
             </w:pPr>
             <w:r>
-              <w:t>Allow for pseudo-random assignment to groups</w:t>
+              <w:t>Must include tools to help students complete group project</w:t>
             </w:r>
           </w:p>
         </w:tc>
@@ -479,13 +503,414 @@
     <w:p/>
     <w:p>
       <w:r>
-        <w:t xml:space="preserve">In order to meet these criteria we broke the system into 4 major parts which should work together to various degrees in order to successfully </w:t>
+        <w:t xml:space="preserve">In order to meet these </w:t>
+      </w:r>
+      <w:r>
+        <w:t>criteria,</w:t>
+      </w:r>
+      <w:r>
+        <w:t xml:space="preserve"> we broke the system into 4 major parts which should work together to various degrees in order to successfully </w:t>
       </w:r>
       <w:r>
         <w:t>meet all requirements. These are a file upload system, a grouping tool, project tools and a grading tool.</w:t>
       </w:r>
     </w:p>
-    <w:p/>
+    <w:p>
+      <w:r>
+        <w:br w:type="page"/>
+      </w:r>
+    </w:p>
+    <w:p>
+      <w:pPr>
+        <w:jc w:val="center"/>
+        <w:rPr>
+          <w:i/>
+        </w:rPr>
+      </w:pPr>
+      <w:r>
+        <w:rPr>
+          <w:i/>
+          <w:noProof/>
+          <w:lang w:eastAsia="en-GB"/>
+        </w:rPr>
+        <w:lastRenderedPageBreak/>
+        <w:drawing>
+          <wp:inline distT="0" distB="0" distL="0" distR="0" wp14:anchorId="6D215B08" wp14:editId="0EF0412D">
+            <wp:extent cx="5727700" cy="3188335"/>
+            <wp:effectExtent l="0" t="0" r="12700" b="12065"/>
+            <wp:docPr id="4" name="Picture 4"/>
+            <wp:cNvGraphicFramePr>
+              <a:graphicFrameLocks xmlns:a="http://schemas.openxmlformats.org/drawingml/2006/main" noChangeAspect="1"/>
+            </wp:cNvGraphicFramePr>
+            <a:graphic xmlns:a="http://schemas.openxmlformats.org/drawingml/2006/main">
+              <a:graphicData uri="http://schemas.openxmlformats.org/drawingml/2006/picture">
+                <pic:pic xmlns:pic="http://schemas.openxmlformats.org/drawingml/2006/picture">
+                  <pic:nvPicPr>
+                    <pic:cNvPr id="4" name="FinalUseCase.jpeg"/>
+                    <pic:cNvPicPr/>
+                  </pic:nvPicPr>
+                  <pic:blipFill>
+                    <a:blip r:embed="rId7">
+                      <a:extLst>
+                        <a:ext uri="{28A0092B-C50C-407E-A947-70E740481C1C}">
+                          <a14:useLocalDpi xmlns:a14="http://schemas.microsoft.com/office/drawing/2010/main" val="0"/>
+                        </a:ext>
+                      </a:extLst>
+                    </a:blip>
+                    <a:stretch>
+                      <a:fillRect/>
+                    </a:stretch>
+                  </pic:blipFill>
+                  <pic:spPr>
+                    <a:xfrm>
+                      <a:off x="0" y="0"/>
+                      <a:ext cx="5727700" cy="3188335"/>
+                    </a:xfrm>
+                    <a:prstGeom prst="rect">
+                      <a:avLst/>
+                    </a:prstGeom>
+                  </pic:spPr>
+                </pic:pic>
+              </a:graphicData>
+            </a:graphic>
+          </wp:inline>
+        </w:drawing>
+      </w:r>
+    </w:p>
+    <w:p>
+      <w:pPr>
+        <w:jc w:val="center"/>
+        <w:rPr>
+          <w:i/>
+        </w:rPr>
+      </w:pPr>
+      <w:r>
+        <w:rPr>
+          <w:i/>
+        </w:rPr>
+        <w:t xml:space="preserve">fig 1. </w:t>
+      </w:r>
+      <w:r>
+        <w:rPr>
+          <w:i/>
+        </w:rPr>
+        <w:t>The final g</w:t>
+      </w:r>
+      <w:r>
+        <w:rPr>
+          <w:i/>
+        </w:rPr>
+        <w:t>oal should look something like above</w:t>
+      </w:r>
+      <w:r>
+        <w:rPr>
+          <w:i/>
+        </w:rPr>
+        <w:t xml:space="preserve"> for a lecturer</w:t>
+      </w:r>
+    </w:p>
+    <w:p>
+      <w:pPr>
+        <w:jc w:val="center"/>
+        <w:rPr>
+          <w:i/>
+        </w:rPr>
+      </w:pPr>
+    </w:p>
+    <w:p>
+      <w:pPr>
+        <w:jc w:val="both"/>
+        <w:rPr>
+          <w:i/>
+        </w:rPr>
+      </w:pPr>
+      <w:r>
+        <w:rPr>
+          <w:noProof/>
+          <w:lang w:eastAsia="en-GB"/>
+        </w:rPr>
+        <w:drawing>
+          <wp:inline distT="0" distB="0" distL="0" distR="0" wp14:anchorId="6BA949BC" wp14:editId="54B60648">
+            <wp:extent cx="5727700" cy="2736850"/>
+            <wp:effectExtent l="0" t="0" r="12700" b="6350"/>
+            <wp:docPr id="6" name="Picture 6"/>
+            <wp:cNvGraphicFramePr>
+              <a:graphicFrameLocks xmlns:a="http://schemas.openxmlformats.org/drawingml/2006/main" noChangeAspect="1"/>
+            </wp:cNvGraphicFramePr>
+            <a:graphic xmlns:a="http://schemas.openxmlformats.org/drawingml/2006/main">
+              <a:graphicData uri="http://schemas.openxmlformats.org/drawingml/2006/picture">
+                <pic:pic xmlns:pic="http://schemas.openxmlformats.org/drawingml/2006/picture">
+                  <pic:nvPicPr>
+                    <pic:cNvPr id="6" name="Current Use case.jpeg"/>
+                    <pic:cNvPicPr/>
+                  </pic:nvPicPr>
+                  <pic:blipFill>
+                    <a:blip r:embed="rId8">
+                      <a:extLst>
+                        <a:ext uri="{28A0092B-C50C-407E-A947-70E740481C1C}">
+                          <a14:useLocalDpi xmlns:a14="http://schemas.microsoft.com/office/drawing/2010/main" val="0"/>
+                        </a:ext>
+                      </a:extLst>
+                    </a:blip>
+                    <a:stretch>
+                      <a:fillRect/>
+                    </a:stretch>
+                  </pic:blipFill>
+                  <pic:spPr>
+                    <a:xfrm>
+                      <a:off x="0" y="0"/>
+                      <a:ext cx="5727700" cy="2736850"/>
+                    </a:xfrm>
+                    <a:prstGeom prst="rect">
+                      <a:avLst/>
+                    </a:prstGeom>
+                  </pic:spPr>
+                </pic:pic>
+              </a:graphicData>
+            </a:graphic>
+          </wp:inline>
+        </w:drawing>
+      </w:r>
+    </w:p>
+    <w:p>
+      <w:pPr>
+        <w:jc w:val="center"/>
+        <w:rPr>
+          <w:i/>
+        </w:rPr>
+      </w:pPr>
+      <w:r>
+        <w:rPr>
+          <w:i/>
+        </w:rPr>
+        <w:t xml:space="preserve">fig 2. </w:t>
+      </w:r>
+      <w:r>
+        <w:rPr>
+          <w:i/>
+        </w:rPr>
+        <w:t>The project</w:t>
+      </w:r>
+      <w:r>
+        <w:rPr>
+          <w:i/>
+        </w:rPr>
+        <w:t xml:space="preserve"> currently</w:t>
+      </w:r>
+      <w:r>
+        <w:rPr>
+          <w:i/>
+        </w:rPr>
+        <w:t xml:space="preserve"> looks like above</w:t>
+      </w:r>
+    </w:p>
+    <w:p/>
+    <w:p>
+      <w:r>
+        <w:t>Currently the project has been developed from the clients’ side, this is because the client side appears to be the most work, in terms of wider tool implementation. Future issues to be addressed will be the implementation of the file system into the upload tool, the implementation of marking tools for the lecturer and the student, student reporting and project tools. These will be approached during the next development cycle.</w:t>
+      </w:r>
+    </w:p>
+    <w:p>
+      <w:r>
+        <w:br w:type="page"/>
+      </w:r>
+    </w:p>
+    <w:p>
+      <w:r>
+        <w:t xml:space="preserve">From the current development cycles </w:t>
+      </w:r>
+      <w:r>
+        <w:t>events,</w:t>
+      </w:r>
+      <w:r>
+        <w:t xml:space="preserve"> I expect the next best area of development focus should be to finish the file system implementation</w:t>
+      </w:r>
+      <w:r>
+        <w:t xml:space="preserve">. Also, </w:t>
+      </w:r>
+      <w:r>
+        <w:t xml:space="preserve">to </w:t>
+      </w:r>
+      <w:r>
+        <w:t xml:space="preserve">work on the marking and student elements, this should allow several parts to come together quickly. Completing the framework for these parts should make the project more complete in terms of </w:t>
+      </w:r>
+      <w:r>
+        <w:t>usability and should allow the initial set of user requirements to be fulfilled</w:t>
+      </w:r>
+      <w:r>
+        <w:t>. Moving on from there would be a focus on improving features, removing bugs and finishing any last user requirements.</w:t>
+      </w:r>
+    </w:p>
+    <w:p/>
+    <w:p>
+      <w:r>
+        <w:t>The client had concerns over the security of the system in place during this development cycle, the issue was related to usernames and passwords being stored on the users’ browser without salting or hashing. Those concerns should be met with the implementation of the database system with salting and hashing of passwords present in the database plans.</w:t>
+      </w:r>
+      <w:r>
+        <w:t xml:space="preserve"> </w:t>
+      </w:r>
+      <w:r>
+        <w:t xml:space="preserve">This new security focused design should assure any concerns over user details and their security. </w:t>
+      </w:r>
+    </w:p>
+    <w:p/>
+    <w:p>
+      <w:r>
+        <w:t>During the early phases of this project the main focus was creating a tool to meet client specifications. In order to form something of substance both teams were assigned a part of the project to focus on, this allowed the people who would be implementing it to have an input. The result was a file upload tool using a web interface to host files for potential projects and completed projects.</w:t>
+      </w:r>
+    </w:p>
+    <w:p/>
+    <w:p>
+      <w:r>
+        <w:t>The groups then focused on improving the tools until they were at a standard for the client to use in the capacity outlined by the client during the first meeting. Following two weeks of development the client was shown the project again and asked for input.</w:t>
+      </w:r>
+      <w:bookmarkStart w:id="0" w:name="_GoBack"/>
+      <w:bookmarkEnd w:id="0"/>
+    </w:p>
+    <w:p/>
+    <w:p>
+      <w:pPr>
+        <w:rPr>
+          <w:i/>
+        </w:rPr>
+      </w:pPr>
+      <w:r>
+        <w:rPr>
+          <w:i/>
+        </w:rPr>
+        <w:t>Plan:</w:t>
+      </w:r>
+    </w:p>
+    <w:p>
+      <w:pPr>
+        <w:rPr>
+          <w:i/>
+          <w:strike/>
+        </w:rPr>
+      </w:pPr>
+      <w:r>
+        <w:rPr>
+          <w:i/>
+          <w:strike/>
+        </w:rPr>
+        <w:t>UML of system in broad</w:t>
+      </w:r>
+    </w:p>
+    <w:p>
+      <w:pPr>
+        <w:rPr>
+          <w:i/>
+          <w:strike/>
+        </w:rPr>
+      </w:pPr>
+      <w:r>
+        <w:rPr>
+          <w:i/>
+          <w:strike/>
+        </w:rPr>
+        <w:t xml:space="preserve">Talk about how this matches </w:t>
+      </w:r>
+      <w:proofErr w:type="gramStart"/>
+      <w:r>
+        <w:rPr>
+          <w:i/>
+          <w:strike/>
+        </w:rPr>
+        <w:t>clients</w:t>
+      </w:r>
+      <w:proofErr w:type="gramEnd"/>
+      <w:r>
+        <w:rPr>
+          <w:i/>
+          <w:strike/>
+        </w:rPr>
+        <w:t xml:space="preserve"> requests</w:t>
+      </w:r>
+    </w:p>
+    <w:p>
+      <w:pPr>
+        <w:rPr>
+          <w:i/>
+        </w:rPr>
+      </w:pPr>
+      <w:r>
+        <w:rPr>
+          <w:i/>
+          <w:strike/>
+        </w:rPr>
+        <w:t>Talk about issues it has caused</w:t>
+      </w:r>
+    </w:p>
+    <w:p>
+      <w:pPr>
+        <w:rPr>
+          <w:i/>
+        </w:rPr>
+      </w:pPr>
+      <w:r>
+        <w:rPr>
+          <w:i/>
+        </w:rPr>
+        <w:t>Talk about milestones being planned from 4 parts of system and tem delivered manageable sprints early on to assure work turn-out</w:t>
+      </w:r>
+    </w:p>
+    <w:p>
+      <w:pPr>
+        <w:rPr>
+          <w:i/>
+        </w:rPr>
+      </w:pPr>
+      <w:r>
+        <w:rPr>
+          <w:i/>
+        </w:rPr>
+        <w:t>Demonstrate progress towards solution</w:t>
+      </w:r>
+    </w:p>
+    <w:p>
+      <w:pPr>
+        <w:rPr>
+          <w:i/>
+        </w:rPr>
+      </w:pPr>
+      <w:r>
+        <w:rPr>
+          <w:i/>
+        </w:rPr>
+        <w:t>Identify how to solve issues that have been encountered</w:t>
+      </w:r>
+    </w:p>
+    <w:p>
+      <w:pPr>
+        <w:rPr>
+          <w:i/>
+        </w:rPr>
+      </w:pPr>
+      <w:r>
+        <w:rPr>
+          <w:i/>
+        </w:rPr>
+        <w:t>Risk assessment</w:t>
+      </w:r>
+    </w:p>
+    <w:p>
+      <w:pPr>
+        <w:rPr>
+          <w:i/>
+        </w:rPr>
+      </w:pPr>
+      <w:r>
+        <w:rPr>
+          <w:i/>
+        </w:rPr>
+        <w:t>Legal/social/ethical</w:t>
+      </w:r>
+    </w:p>
+    <w:p>
+      <w:r>
+        <w:br w:type="page"/>
+      </w:r>
+    </w:p>
     <w:p>
       <w:r>
         <w:t>We started development of the file upload system to begin with, this allowed us to produce a core system, which could be added to later in order to allow mark moderation and a grouping tool together. The file upload system was given to team 1 in order to provide a working foundation for all the code we would produce.</w:t>
@@ -493,7 +918,6 @@
     </w:p>
     <w:p>
       <w:r>
-        <w:lastRenderedPageBreak/>
         <w:t>To guide Team 1 through the development process I generated some testable requirements to meet throughout the design. These were developed from the requirements given by the client and from issues we identified in the planning process.</w:t>
       </w:r>
     </w:p>
@@ -507,9 +931,16 @@
       </w:r>
     </w:p>
     <w:p/>
-    <w:p/>
-    <w:p>
-      <w:r>
+    <w:p>
+      <w:pPr>
+        <w:rPr>
+          <w:u w:val="single"/>
+        </w:rPr>
+      </w:pPr>
+      <w:r>
+        <w:rPr>
+          <w:u w:val="single"/>
+        </w:rPr>
         <w:br w:type="page"/>
       </w:r>
     </w:p>
@@ -614,6 +1045,108 @@
     </w:p>
     <w:p>
       <w:r>
+        <w:t>-Talk about how you think these issues could be solved</w:t>
+      </w:r>
+    </w:p>
+    <w:p>
+      <w:r>
+        <w:t>-Explain the current status of the program and the next step</w:t>
+      </w:r>
+      <w:r>
+        <w:t>]</w:t>
+      </w:r>
+    </w:p>
+    <w:p/>
+    <w:p>
+      <w:r>
+        <w:t>[Summary</w:t>
+      </w:r>
+    </w:p>
+    <w:p>
+      <w:r>
+        <w:t>-Explain why the structure of your program is the best within the requirements</w:t>
+      </w:r>
+    </w:p>
+    <w:p>
+      <w:r>
+        <w:t>-Talk about team level decisions you would redo]</w:t>
+      </w:r>
+    </w:p>
+    <w:p>
+      <w:r>
+        <w:br w:type="page"/>
+      </w:r>
+    </w:p>
+    <w:p>
+      <w:r>
+        <w:t>Team 2</w:t>
+      </w:r>
+    </w:p>
+    <w:p>
+      <w:r>
+        <w:t>[Short intro:</w:t>
+      </w:r>
+    </w:p>
+    <w:p>
+      <w:r>
+        <w:t>-Requirements</w:t>
+      </w:r>
+    </w:p>
+    <w:p>
+      <w:r>
+        <w:t>-How you expected to meet them]</w:t>
+      </w:r>
+    </w:p>
+    <w:p/>
+    <w:p>
+      <w:r>
+        <w:t>[2-4 para</w:t>
+      </w:r>
+    </w:p>
+    <w:p>
+      <w:r>
+        <w:t>-How you planned your data structure use (why you used array instead of map or w/e)</w:t>
+      </w:r>
+    </w:p>
+    <w:p>
+      <w:r>
+        <w:t>-Talk about cohesive code design</w:t>
+      </w:r>
+    </w:p>
+    <w:p>
+      <w:r>
+        <w:t>-Talk about how it is coupled with other elements of the program</w:t>
+      </w:r>
+    </w:p>
+    <w:p>
+      <w:r>
+        <w:t>-Explain how it solved the problem]</w:t>
+      </w:r>
+    </w:p>
+    <w:p/>
+    <w:p>
+      <w:r>
+        <w:t>[UML of your part of the system (speak to Chloe if you need help)]</w:t>
+      </w:r>
+    </w:p>
+    <w:p/>
+    <w:p>
+      <w:r>
+        <w:t>[3-5 paragraphs</w:t>
+      </w:r>
+    </w:p>
+    <w:p>
+      <w:r>
+        <w:t>-Explain how the testable criteria was met</w:t>
+      </w:r>
+    </w:p>
+    <w:p>
+      <w:r>
+        <w:t>-Explain issues you have encountered</w:t>
+      </w:r>
+    </w:p>
+    <w:p>
+      <w:r>
         <w:t>-Talk about how you think these issues could be solved]</w:t>
       </w:r>
     </w:p>
@@ -639,10 +1172,19 @@
       </w:r>
     </w:p>
     <w:p>
-      <w:r>
-        <w:t>Team 2</w:t>
-      </w:r>
-    </w:p>
+      <w:pPr>
+        <w:rPr>
+          <w:u w:val="single"/>
+        </w:rPr>
+      </w:pPr>
+      <w:r>
+        <w:rPr>
+          <w:u w:val="single"/>
+        </w:rPr>
+        <w:t>Back-End</w:t>
+      </w:r>
+    </w:p>
+    <w:p/>
     <w:p>
       <w:r>
         <w:t>[Short intro:</w:t>
@@ -727,112 +1269,9 @@
         <w:t>-Talk about team level decisions you would redo]</w:t>
       </w:r>
     </w:p>
-    <w:p>
-      <w:r>
-        <w:br w:type="page"/>
-      </w:r>
-    </w:p>
-    <w:p>
-      <w:pPr>
-        <w:rPr>
-          <w:u w:val="single"/>
-        </w:rPr>
-      </w:pPr>
-      <w:r>
-        <w:rPr>
-          <w:u w:val="single"/>
-        </w:rPr>
-        <w:t>Back-End</w:t>
-      </w:r>
-    </w:p>
-    <w:p/>
-    <w:p>
-      <w:r>
-        <w:t>[Short intro:</w:t>
-      </w:r>
-    </w:p>
-    <w:p>
-      <w:r>
-        <w:t>-Requirements</w:t>
-      </w:r>
-    </w:p>
-    <w:p>
-      <w:r>
-        <w:t>-How you expected to meet them]</w:t>
-      </w:r>
-    </w:p>
-    <w:p/>
-    <w:p>
-      <w:r>
-        <w:t>[2-4 para</w:t>
-      </w:r>
-    </w:p>
-    <w:p>
-      <w:r>
-        <w:t>-How you planned your data structure use (why you used array instead of map or w/e)</w:t>
-      </w:r>
-    </w:p>
-    <w:p>
-      <w:r>
-        <w:t>-Talk about cohesive code design</w:t>
-      </w:r>
-    </w:p>
-    <w:p>
-      <w:r>
-        <w:t>-Talk about how it is coupled with other elements of the program</w:t>
-      </w:r>
-    </w:p>
-    <w:p>
-      <w:r>
-        <w:t>-Explain how it solved the problem]</w:t>
-      </w:r>
-    </w:p>
-    <w:p/>
-    <w:p>
-      <w:r>
-        <w:t>[UML of your part of the system (speak to Chloe if you need help)]</w:t>
-      </w:r>
-    </w:p>
-    <w:p/>
-    <w:p>
-      <w:r>
-        <w:t>[3-5 paragraphs</w:t>
-      </w:r>
-    </w:p>
-    <w:p>
-      <w:r>
-        <w:t>-Explain how the testable criteria was met</w:t>
-      </w:r>
-    </w:p>
-    <w:p>
-      <w:r>
-        <w:t>-Explain issues you have encountered</w:t>
-      </w:r>
-    </w:p>
-    <w:p>
-      <w:r>
-        <w:t>-Talk about how you think these issues could be solved]</w:t>
-      </w:r>
-    </w:p>
-    <w:p/>
-    <w:p>
-      <w:r>
-        <w:t>[Summary</w:t>
-      </w:r>
-    </w:p>
-    <w:p>
-      <w:r>
-        <w:t>-Explain why the structure of your program is the best within the requirements</w:t>
-      </w:r>
-    </w:p>
-    <w:p>
-      <w:r>
-        <w:t>-Talk about team level decisions you would redo]</w:t>
-      </w:r>
-    </w:p>
     <w:p/>
     <w:sectPr>
-      <w:headerReference w:type="default" r:id="rId6"/>
+      <w:headerReference w:type="default" r:id="rId9"/>
       <w:pgSz w:w="11900" w:h="16840"/>
       <w:pgMar w:top="1440" w:right="1440" w:bottom="1440" w:left="1440" w:header="720" w:footer="720" w:gutter="0"/>
       <w:cols w:space="720"/>
@@ -874,6 +1313,22 @@
     <w:p>
       <w:r>
         <w:continuationSeparator/>
+      </w:r>
+    </w:p>
+  </w:footnote>
+  <w:footnote w:id="1">
+    <w:p>
+      <w:pPr>
+        <w:pStyle w:val="FootnoteText"/>
+      </w:pPr>
+      <w:r>
+        <w:rPr>
+          <w:rStyle w:val="FootnoteReference"/>
+        </w:rPr>
+        <w:footnoteRef/>
+      </w:r>
+      <w:r>
+        <w:t xml:space="preserve"> Upload of project proposals and students finished projects.</w:t>
       </w:r>
     </w:p>
   </w:footnote>
@@ -1386,6 +1841,31 @@
       </w:tblCellMar>
     </w:tblPr>
   </w:style>
+  <w:style w:type="paragraph" w:styleId="FootnoteText">
+    <w:name w:val="footnote text"/>
+    <w:basedOn w:val="Normal"/>
+    <w:link w:val="FootnoteTextChar"/>
+    <w:uiPriority w:val="99"/>
+    <w:unhideWhenUsed/>
+    <w:rsid w:val="00A85623"/>
+  </w:style>
+  <w:style w:type="character" w:customStyle="1" w:styleId="FootnoteTextChar">
+    <w:name w:val="Footnote Text Char"/>
+    <w:basedOn w:val="DefaultParagraphFont"/>
+    <w:link w:val="FootnoteText"/>
+    <w:uiPriority w:val="99"/>
+    <w:rsid w:val="00A85623"/>
+  </w:style>
+  <w:style w:type="character" w:styleId="FootnoteReference">
+    <w:name w:val="footnote reference"/>
+    <w:basedOn w:val="DefaultParagraphFont"/>
+    <w:uiPriority w:val="99"/>
+    <w:unhideWhenUsed/>
+    <w:rsid w:val="00A85623"/>
+    <w:rPr>
+      <w:vertAlign w:val="superscript"/>
+    </w:rPr>
+  </w:style>
 </w:styles>
 </file>
 
@@ -1648,4 +2128,16 @@
     </a:ext>
   </a:extLst>
 </a:theme>
+</file>
+
+<file path=customXml/item1.xml><?xml version="1.0" encoding="utf-8"?>
+<b:Sources xmlns:b="http://schemas.openxmlformats.org/officeDocument/2006/bibliography" xmlns="http://schemas.openxmlformats.org/officeDocument/2006/bibliography" SelectedStyle="/APASixthEditionOfficeOnline.xsl" StyleName="APA"/>
+</file>
+
+<file path=customXml/itemProps1.xml><?xml version="1.0" encoding="utf-8"?>
+<ds:datastoreItem xmlns:ds="http://schemas.openxmlformats.org/officeDocument/2006/customXml" ds:itemID="{3E9216D5-B793-FF44-A09E-5A2185B6D0C3}">
+  <ds:schemaRefs>
+    <ds:schemaRef ds:uri="http://schemas.openxmlformats.org/officeDocument/2006/bibliography"/>
+  </ds:schemaRefs>
+</ds:datastoreItem>
 </file>
</xml_diff>